<commit_message>
Modificações - Parte III
Praticamente finalizado.
</commit_message>
<xml_diff>
--- a/Trabalho Versao Final Parte II.docx
+++ b/Trabalho Versao Final Parte II.docx
@@ -7577,7 +7577,50 @@
           <w:sz w:val="24"/>
           <w:szCs w:val="24"/>
         </w:rPr>
-        <w:t>O usuário é cadastrado com status “Pendente de Ativação”, conforme interface I03.</w:t>
+        <w:t>O usuário é cadastrado com status “Pendente de A</w:t>
+      </w:r>
+      <w:r>
+        <w:rPr>
+          <w:rFonts w:ascii="Times New Roman" w:hAnsi="Times New Roman" w:cs="Times New Roman"/>
+          <w:color w:val="000000"/>
+          <w:sz w:val="24"/>
+          <w:szCs w:val="24"/>
+        </w:rPr>
+        <w:t>tivação”</w:t>
+      </w:r>
+      <w:r>
+        <w:rPr>
+          <w:rFonts w:ascii="Times New Roman" w:hAnsi="Times New Roman" w:cs="Times New Roman"/>
+          <w:color w:val="000000"/>
+          <w:sz w:val="24"/>
+          <w:szCs w:val="24"/>
+        </w:rPr>
+        <w:t>.</w:t>
+      </w:r>
+    </w:p>
+    <w:p>
+      <w:pPr>
+        <w:numPr>
+          <w:ilvl w:val="2"/>
+          <w:numId w:val="3"/>
+        </w:numPr>
+        <w:spacing w:after="0" w:line="360" w:lineRule="auto"/>
+        <w:contextualSpacing/>
+        <w:jc w:val="both"/>
+        <w:rPr>
+          <w:rFonts w:ascii="Times New Roman" w:hAnsi="Times New Roman" w:cs="Times New Roman"/>
+          <w:sz w:val="24"/>
+          <w:szCs w:val="24"/>
+        </w:rPr>
+      </w:pPr>
+      <w:r>
+        <w:rPr>
+          <w:rFonts w:ascii="Times New Roman" w:hAnsi="Times New Roman" w:cs="Times New Roman"/>
+          <w:color w:val="000000"/>
+          <w:sz w:val="24"/>
+          <w:szCs w:val="24"/>
+        </w:rPr>
+        <w:t>Sistema exibe interface I03.</w:t>
       </w:r>
     </w:p>
     <w:p>
@@ -7625,7 +7668,17 @@
           <w:sz w:val="24"/>
           <w:szCs w:val="24"/>
         </w:rPr>
-        <w:t>E01 – Dados inválidos ou não informados</w:t>
+        <w:t xml:space="preserve">E01 – </w:t>
+      </w:r>
+      <w:r>
+        <w:rPr>
+          <w:rFonts w:ascii="Times New Roman" w:hAnsi="Times New Roman" w:cs="Times New Roman"/>
+          <w:b/>
+          <w:color w:val="000000"/>
+          <w:sz w:val="24"/>
+          <w:szCs w:val="24"/>
+        </w:rPr>
+        <w:t>E-mail inválido ou não informado</w:t>
       </w:r>
     </w:p>
     <w:p>
@@ -7920,7 +7973,6 @@
           <w:sz w:val="24"/>
           <w:szCs w:val="24"/>
         </w:rPr>
-        <w:lastRenderedPageBreak/>
         <w:t xml:space="preserve">4.1.6 </w:t>
       </w:r>
       <w:r>
@@ -8472,16 +8524,20 @@
       <w:tblPr>
         <w:tblStyle w:val="Tabelacomgrade1"/>
         <w:tblW w:w="9639" w:type="dxa"/>
+        <w:jc w:val="center"/>
         <w:tblInd w:w="108" w:type="dxa"/>
         <w:tblLook w:val="04A0" w:firstRow="1" w:lastRow="0" w:firstColumn="1" w:lastColumn="0" w:noHBand="0" w:noVBand="1"/>
       </w:tblPr>
       <w:tblGrid>
         <w:gridCol w:w="2268"/>
         <w:gridCol w:w="1701"/>
-        <w:gridCol w:w="2268"/>
-        <w:gridCol w:w="3402"/>
+        <w:gridCol w:w="2410"/>
+        <w:gridCol w:w="3260"/>
       </w:tblGrid>
       <w:tr>
+        <w:trPr>
+          <w:jc w:val="center"/>
+        </w:trPr>
         <w:tc>
           <w:tcPr>
             <w:tcW w:w="2268" w:type="dxa"/>
@@ -8530,7 +8586,7 @@
         </w:tc>
         <w:tc>
           <w:tcPr>
-            <w:tcW w:w="2268" w:type="dxa"/>
+            <w:tcW w:w="2410" w:type="dxa"/>
           </w:tcPr>
           <w:p>
             <w:pPr>
@@ -8553,7 +8609,7 @@
         </w:tc>
         <w:tc>
           <w:tcPr>
-            <w:tcW w:w="3402" w:type="dxa"/>
+            <w:tcW w:w="3260" w:type="dxa"/>
           </w:tcPr>
           <w:p>
             <w:pPr>
@@ -8576,6 +8632,9 @@
         </w:tc>
       </w:tr>
       <w:tr>
+        <w:trPr>
+          <w:jc w:val="center"/>
+        </w:trPr>
         <w:tc>
           <w:tcPr>
             <w:tcW w:w="2268" w:type="dxa"/>
@@ -8609,17 +8668,19 @@
                 <w:szCs w:val="24"/>
               </w:rPr>
             </w:pPr>
-            <w:r>
-              <w:rPr>
-                <w:szCs w:val="24"/>
-              </w:rPr>
-              <w:t>Alfanumérico</w:t>
-            </w:r>
-          </w:p>
-        </w:tc>
-        <w:tc>
-          <w:tcPr>
-            <w:tcW w:w="2268" w:type="dxa"/>
+            <w:proofErr w:type="spellStart"/>
+            <w:r>
+              <w:rPr>
+                <w:szCs w:val="24"/>
+              </w:rPr>
+              <w:t>String</w:t>
+            </w:r>
+            <w:proofErr w:type="spellEnd"/>
+          </w:p>
+        </w:tc>
+        <w:tc>
+          <w:tcPr>
+            <w:tcW w:w="2410" w:type="dxa"/>
           </w:tcPr>
           <w:p>
             <w:pPr>
@@ -8640,7 +8701,7 @@
         </w:tc>
         <w:tc>
           <w:tcPr>
-            <w:tcW w:w="3402" w:type="dxa"/>
+            <w:tcW w:w="3260" w:type="dxa"/>
           </w:tcPr>
           <w:p>
             <w:pPr>
@@ -8661,6 +8722,10 @@
         </w:tc>
       </w:tr>
       <w:tr>
+        <w:trPr>
+          <w:trHeight w:val="862"/>
+          <w:jc w:val="center"/>
+        </w:trPr>
         <w:tc>
           <w:tcPr>
             <w:tcW w:w="2268" w:type="dxa"/>
@@ -8694,17 +8759,19 @@
                 <w:szCs w:val="24"/>
               </w:rPr>
             </w:pPr>
-            <w:r>
-              <w:rPr>
-                <w:szCs w:val="24"/>
-              </w:rPr>
-              <w:t>Alfanumérico</w:t>
-            </w:r>
-          </w:p>
-        </w:tc>
-        <w:tc>
-          <w:tcPr>
-            <w:tcW w:w="2268" w:type="dxa"/>
+            <w:proofErr w:type="spellStart"/>
+            <w:r>
+              <w:rPr>
+                <w:szCs w:val="24"/>
+              </w:rPr>
+              <w:t>String</w:t>
+            </w:r>
+            <w:proofErr w:type="spellEnd"/>
+          </w:p>
+        </w:tc>
+        <w:tc>
+          <w:tcPr>
+            <w:tcW w:w="2410" w:type="dxa"/>
           </w:tcPr>
           <w:p>
             <w:pPr>
@@ -8719,14 +8786,9 @@
               <w:rPr>
                 <w:szCs w:val="24"/>
               </w:rPr>
-              <w:t>Qualquer valor</w:t>
-            </w:r>
-          </w:p>
-        </w:tc>
-        <w:tc>
-          <w:tcPr>
-            <w:tcW w:w="3402" w:type="dxa"/>
-          </w:tcPr>
+              <w:t>00.000.000-00</w:t>
+            </w:r>
+          </w:p>
           <w:p>
             <w:pPr>
               <w:spacing w:line="360" w:lineRule="auto"/>
@@ -8740,35 +8802,25 @@
               <w:rPr>
                 <w:szCs w:val="24"/>
               </w:rPr>
-              <w:t>Obrigatório</w:t>
-            </w:r>
-          </w:p>
-        </w:tc>
-      </w:tr>
-      <w:tr>
-        <w:tc>
-          <w:tcPr>
-            <w:tcW w:w="2268" w:type="dxa"/>
-          </w:tcPr>
-          <w:p>
-            <w:pPr>
-              <w:spacing w:line="360" w:lineRule="auto"/>
-              <w:contextualSpacing/>
-              <w:rPr>
-                <w:szCs w:val="24"/>
-              </w:rPr>
-            </w:pPr>
-            <w:r>
-              <w:rPr>
-                <w:szCs w:val="24"/>
-              </w:rPr>
-              <w:t>Data de Nascimento</w:t>
-            </w:r>
-          </w:p>
-        </w:tc>
-        <w:tc>
-          <w:tcPr>
-            <w:tcW w:w="1701" w:type="dxa"/>
+              <w:t>(máscara</w:t>
+            </w:r>
+            <w:r>
+              <w:rPr>
+                <w:szCs w:val="24"/>
+              </w:rPr>
+              <w:t xml:space="preserve"> e validação</w:t>
+            </w:r>
+            <w:r>
+              <w:rPr>
+                <w:szCs w:val="24"/>
+              </w:rPr>
+              <w:t>)</w:t>
+            </w:r>
+          </w:p>
+        </w:tc>
+        <w:tc>
+          <w:tcPr>
+            <w:tcW w:w="3260" w:type="dxa"/>
           </w:tcPr>
           <w:p>
             <w:pPr>
@@ -8783,13 +8835,38 @@
               <w:rPr>
                 <w:szCs w:val="24"/>
               </w:rPr>
-              <w:t>Date</w:t>
-            </w:r>
-          </w:p>
-        </w:tc>
+              <w:t>Obrigatório</w:t>
+            </w:r>
+          </w:p>
+        </w:tc>
+      </w:tr>
+      <w:tr>
+        <w:trPr>
+          <w:jc w:val="center"/>
+        </w:trPr>
         <w:tc>
           <w:tcPr>
             <w:tcW w:w="2268" w:type="dxa"/>
+          </w:tcPr>
+          <w:p>
+            <w:pPr>
+              <w:spacing w:line="360" w:lineRule="auto"/>
+              <w:contextualSpacing/>
+              <w:rPr>
+                <w:szCs w:val="24"/>
+              </w:rPr>
+            </w:pPr>
+            <w:r>
+              <w:rPr>
+                <w:szCs w:val="24"/>
+              </w:rPr>
+              <w:t>Data de Nascimento</w:t>
+            </w:r>
+          </w:p>
+        </w:tc>
+        <w:tc>
+          <w:tcPr>
+            <w:tcW w:w="1701" w:type="dxa"/>
           </w:tcPr>
           <w:p>
             <w:pPr>
@@ -8804,13 +8881,13 @@
               <w:rPr>
                 <w:szCs w:val="24"/>
               </w:rPr>
-              <w:t>dd/mm/aaaa</w:t>
-            </w:r>
-          </w:p>
-        </w:tc>
-        <w:tc>
-          <w:tcPr>
-            <w:tcW w:w="3402" w:type="dxa"/>
+              <w:t>Date</w:t>
+            </w:r>
+          </w:p>
+        </w:tc>
+        <w:tc>
+          <w:tcPr>
+            <w:tcW w:w="2410" w:type="dxa"/>
           </w:tcPr>
           <w:p>
             <w:pPr>
@@ -8825,35 +8902,13 @@
               <w:rPr>
                 <w:szCs w:val="24"/>
               </w:rPr>
-              <w:t>Obrigatório</w:t>
-            </w:r>
-          </w:p>
-        </w:tc>
-      </w:tr>
-      <w:tr>
-        <w:tc>
-          <w:tcPr>
-            <w:tcW w:w="2268" w:type="dxa"/>
-          </w:tcPr>
-          <w:p>
-            <w:pPr>
-              <w:spacing w:line="360" w:lineRule="auto"/>
-              <w:contextualSpacing/>
-              <w:rPr>
-                <w:szCs w:val="24"/>
-              </w:rPr>
-            </w:pPr>
-            <w:r>
-              <w:rPr>
-                <w:szCs w:val="24"/>
-              </w:rPr>
-              <w:t>E-mail</w:t>
-            </w:r>
-          </w:p>
-        </w:tc>
-        <w:tc>
-          <w:tcPr>
-            <w:tcW w:w="1701" w:type="dxa"/>
+              <w:t>dd/mm/aaaa</w:t>
+            </w:r>
+          </w:p>
+        </w:tc>
+        <w:tc>
+          <w:tcPr>
+            <w:tcW w:w="3260" w:type="dxa"/>
           </w:tcPr>
           <w:p>
             <w:pPr>
@@ -8868,13 +8923,38 @@
               <w:rPr>
                 <w:szCs w:val="24"/>
               </w:rPr>
-              <w:t>Alfanumérico</w:t>
-            </w:r>
-          </w:p>
-        </w:tc>
+              <w:t>Obrigatório</w:t>
+            </w:r>
+          </w:p>
+        </w:tc>
+      </w:tr>
+      <w:tr>
+        <w:trPr>
+          <w:jc w:val="center"/>
+        </w:trPr>
         <w:tc>
           <w:tcPr>
             <w:tcW w:w="2268" w:type="dxa"/>
+          </w:tcPr>
+          <w:p>
+            <w:pPr>
+              <w:spacing w:line="360" w:lineRule="auto"/>
+              <w:contextualSpacing/>
+              <w:rPr>
+                <w:szCs w:val="24"/>
+              </w:rPr>
+            </w:pPr>
+            <w:r>
+              <w:rPr>
+                <w:szCs w:val="24"/>
+              </w:rPr>
+              <w:t>E-mail</w:t>
+            </w:r>
+          </w:p>
+        </w:tc>
+        <w:tc>
+          <w:tcPr>
+            <w:tcW w:w="1701" w:type="dxa"/>
           </w:tcPr>
           <w:p>
             <w:pPr>
@@ -8885,17 +8965,19 @@
                 <w:szCs w:val="24"/>
               </w:rPr>
             </w:pPr>
-            <w:r>
-              <w:rPr>
-                <w:szCs w:val="24"/>
-              </w:rPr>
-              <w:t>E-mail válido</w:t>
-            </w:r>
-          </w:p>
-        </w:tc>
-        <w:tc>
-          <w:tcPr>
-            <w:tcW w:w="3402" w:type="dxa"/>
+            <w:proofErr w:type="spellStart"/>
+            <w:r>
+              <w:rPr>
+                <w:szCs w:val="24"/>
+              </w:rPr>
+              <w:t>String</w:t>
+            </w:r>
+            <w:proofErr w:type="spellEnd"/>
+          </w:p>
+        </w:tc>
+        <w:tc>
+          <w:tcPr>
+            <w:tcW w:w="2410" w:type="dxa"/>
           </w:tcPr>
           <w:p>
             <w:pPr>
@@ -8910,35 +8992,13 @@
               <w:rPr>
                 <w:szCs w:val="24"/>
               </w:rPr>
-              <w:t>Obrigatório</w:t>
-            </w:r>
-          </w:p>
-        </w:tc>
-      </w:tr>
-      <w:tr>
-        <w:tc>
-          <w:tcPr>
-            <w:tcW w:w="2268" w:type="dxa"/>
-          </w:tcPr>
-          <w:p>
-            <w:pPr>
-              <w:spacing w:line="360" w:lineRule="auto"/>
-              <w:contextualSpacing/>
-              <w:rPr>
-                <w:szCs w:val="24"/>
-              </w:rPr>
-            </w:pPr>
-            <w:r>
-              <w:rPr>
-                <w:szCs w:val="24"/>
-              </w:rPr>
-              <w:t>Telefone</w:t>
-            </w:r>
-          </w:p>
-        </w:tc>
-        <w:tc>
-          <w:tcPr>
-            <w:tcW w:w="1701" w:type="dxa"/>
+              <w:t>E-mail válido</w:t>
+            </w:r>
+          </w:p>
+        </w:tc>
+        <w:tc>
+          <w:tcPr>
+            <w:tcW w:w="3260" w:type="dxa"/>
           </w:tcPr>
           <w:p>
             <w:pPr>
@@ -8953,13 +9013,38 @@
               <w:rPr>
                 <w:szCs w:val="24"/>
               </w:rPr>
-              <w:t>Alfanumérico</w:t>
-            </w:r>
-          </w:p>
-        </w:tc>
+              <w:t>Obrigatório</w:t>
+            </w:r>
+          </w:p>
+        </w:tc>
+      </w:tr>
+      <w:tr>
+        <w:trPr>
+          <w:jc w:val="center"/>
+        </w:trPr>
         <w:tc>
           <w:tcPr>
             <w:tcW w:w="2268" w:type="dxa"/>
+          </w:tcPr>
+          <w:p>
+            <w:pPr>
+              <w:spacing w:line="360" w:lineRule="auto"/>
+              <w:contextualSpacing/>
+              <w:rPr>
+                <w:szCs w:val="24"/>
+              </w:rPr>
+            </w:pPr>
+            <w:r>
+              <w:rPr>
+                <w:szCs w:val="24"/>
+              </w:rPr>
+              <w:t>Telefone</w:t>
+            </w:r>
+          </w:p>
+        </w:tc>
+        <w:tc>
+          <w:tcPr>
+            <w:tcW w:w="1701" w:type="dxa"/>
           </w:tcPr>
           <w:p>
             <w:pPr>
@@ -8970,17 +9055,19 @@
                 <w:szCs w:val="24"/>
               </w:rPr>
             </w:pPr>
-            <w:r>
-              <w:rPr>
-                <w:szCs w:val="24"/>
-              </w:rPr>
-              <w:t>Qualquer valor</w:t>
-            </w:r>
-          </w:p>
-        </w:tc>
-        <w:tc>
-          <w:tcPr>
-            <w:tcW w:w="3402" w:type="dxa"/>
+            <w:proofErr w:type="spellStart"/>
+            <w:r>
+              <w:rPr>
+                <w:szCs w:val="24"/>
+              </w:rPr>
+              <w:t>String</w:t>
+            </w:r>
+            <w:proofErr w:type="spellEnd"/>
+          </w:p>
+        </w:tc>
+        <w:tc>
+          <w:tcPr>
+            <w:tcW w:w="2410" w:type="dxa"/>
           </w:tcPr>
           <w:p>
             <w:pPr>
@@ -8995,35 +9082,37 @@
               <w:rPr>
                 <w:szCs w:val="24"/>
               </w:rPr>
-              <w:t>Obrigatório</w:t>
-            </w:r>
-          </w:p>
-        </w:tc>
-      </w:tr>
-      <w:tr>
-        <w:tc>
-          <w:tcPr>
-            <w:tcW w:w="2268" w:type="dxa"/>
-          </w:tcPr>
-          <w:p>
-            <w:pPr>
-              <w:spacing w:line="360" w:lineRule="auto"/>
-              <w:contextualSpacing/>
-              <w:rPr>
-                <w:szCs w:val="24"/>
-              </w:rPr>
-            </w:pPr>
-            <w:r>
-              <w:rPr>
-                <w:szCs w:val="24"/>
-              </w:rPr>
-              <w:t>Perfil do Usuário</w:t>
-            </w:r>
-          </w:p>
-        </w:tc>
-        <w:tc>
-          <w:tcPr>
-            <w:tcW w:w="1701" w:type="dxa"/>
+              <w:t>(</w:t>
+            </w:r>
+            <w:proofErr w:type="spellStart"/>
+            <w:proofErr w:type="gramStart"/>
+            <w:r>
+              <w:rPr>
+                <w:szCs w:val="24"/>
+              </w:rPr>
+              <w:t>ddd</w:t>
+            </w:r>
+            <w:proofErr w:type="spellEnd"/>
+            <w:proofErr w:type="gramEnd"/>
+            <w:r>
+              <w:rPr>
+                <w:szCs w:val="24"/>
+              </w:rPr>
+              <w:t>)</w:t>
+            </w:r>
+            <w:proofErr w:type="spellStart"/>
+            <w:r>
+              <w:rPr>
+                <w:szCs w:val="24"/>
+              </w:rPr>
+              <w:t>nnnn-nnnn</w:t>
+            </w:r>
+            <w:proofErr w:type="spellEnd"/>
+          </w:p>
+        </w:tc>
+        <w:tc>
+          <w:tcPr>
+            <w:tcW w:w="3260" w:type="dxa"/>
           </w:tcPr>
           <w:p>
             <w:pPr>
@@ -9038,13 +9127,38 @@
               <w:rPr>
                 <w:szCs w:val="24"/>
               </w:rPr>
-              <w:t>Select</w:t>
-            </w:r>
-          </w:p>
-        </w:tc>
+              <w:t>Obrigatório</w:t>
+            </w:r>
+          </w:p>
+        </w:tc>
+      </w:tr>
+      <w:tr>
+        <w:trPr>
+          <w:jc w:val="center"/>
+        </w:trPr>
         <w:tc>
           <w:tcPr>
             <w:tcW w:w="2268" w:type="dxa"/>
+          </w:tcPr>
+          <w:p>
+            <w:pPr>
+              <w:spacing w:line="360" w:lineRule="auto"/>
+              <w:contextualSpacing/>
+              <w:rPr>
+                <w:szCs w:val="24"/>
+              </w:rPr>
+            </w:pPr>
+            <w:r>
+              <w:rPr>
+                <w:szCs w:val="24"/>
+              </w:rPr>
+              <w:t>Perfil do Usuário</w:t>
+            </w:r>
+          </w:p>
+        </w:tc>
+        <w:tc>
+          <w:tcPr>
+            <w:tcW w:w="1701" w:type="dxa"/>
           </w:tcPr>
           <w:p>
             <w:pPr>
@@ -9059,13 +9173,13 @@
               <w:rPr>
                 <w:szCs w:val="24"/>
               </w:rPr>
-              <w:t>Valores já definidos</w:t>
-            </w:r>
-          </w:p>
-        </w:tc>
-        <w:tc>
-          <w:tcPr>
-            <w:tcW w:w="3402" w:type="dxa"/>
+              <w:t>Select</w:t>
+            </w:r>
+          </w:p>
+        </w:tc>
+        <w:tc>
+          <w:tcPr>
+            <w:tcW w:w="2410" w:type="dxa"/>
           </w:tcPr>
           <w:p>
             <w:pPr>
@@ -9080,35 +9194,27 @@
               <w:rPr>
                 <w:szCs w:val="24"/>
               </w:rPr>
-              <w:t>Obrigatório</w:t>
-            </w:r>
-          </w:p>
-        </w:tc>
-      </w:tr>
-      <w:tr>
-        <w:tc>
-          <w:tcPr>
-            <w:tcW w:w="2268" w:type="dxa"/>
-          </w:tcPr>
-          <w:p>
-            <w:pPr>
-              <w:spacing w:line="360" w:lineRule="auto"/>
-              <w:contextualSpacing/>
-              <w:rPr>
-                <w:szCs w:val="24"/>
-              </w:rPr>
-            </w:pPr>
-            <w:r>
-              <w:rPr>
-                <w:szCs w:val="24"/>
-              </w:rPr>
-              <w:t>Especialidade</w:t>
-            </w:r>
-          </w:p>
-        </w:tc>
-        <w:tc>
-          <w:tcPr>
-            <w:tcW w:w="1701" w:type="dxa"/>
+              <w:t>Valores já definidos</w:t>
+            </w:r>
+            <w:r>
+              <w:rPr>
+                <w:szCs w:val="24"/>
+              </w:rPr>
+              <w:t xml:space="preserve"> (diretor, médico, recepcionista</w:t>
+            </w:r>
+            <w:proofErr w:type="gramStart"/>
+            <w:r>
+              <w:rPr>
+                <w:szCs w:val="24"/>
+              </w:rPr>
+              <w:t>)</w:t>
+            </w:r>
+            <w:proofErr w:type="gramEnd"/>
+          </w:p>
+        </w:tc>
+        <w:tc>
+          <w:tcPr>
+            <w:tcW w:w="3260" w:type="dxa"/>
           </w:tcPr>
           <w:p>
             <w:pPr>
@@ -9123,13 +9229,38 @@
               <w:rPr>
                 <w:szCs w:val="24"/>
               </w:rPr>
-              <w:t>Alfanumérico</w:t>
-            </w:r>
-          </w:p>
-        </w:tc>
+              <w:t>Obrigatório</w:t>
+            </w:r>
+          </w:p>
+        </w:tc>
+      </w:tr>
+      <w:tr>
+        <w:trPr>
+          <w:jc w:val="center"/>
+        </w:trPr>
         <w:tc>
           <w:tcPr>
             <w:tcW w:w="2268" w:type="dxa"/>
+          </w:tcPr>
+          <w:p>
+            <w:pPr>
+              <w:spacing w:line="360" w:lineRule="auto"/>
+              <w:contextualSpacing/>
+              <w:rPr>
+                <w:szCs w:val="24"/>
+              </w:rPr>
+            </w:pPr>
+            <w:r>
+              <w:rPr>
+                <w:szCs w:val="24"/>
+              </w:rPr>
+              <w:t>Especialidade</w:t>
+            </w:r>
+          </w:p>
+        </w:tc>
+        <w:tc>
+          <w:tcPr>
+            <w:tcW w:w="1701" w:type="dxa"/>
           </w:tcPr>
           <w:p>
             <w:pPr>
@@ -9140,17 +9271,19 @@
                 <w:szCs w:val="24"/>
               </w:rPr>
             </w:pPr>
-            <w:r>
-              <w:rPr>
-                <w:szCs w:val="24"/>
-              </w:rPr>
-              <w:t>Especialidades médicas</w:t>
-            </w:r>
-          </w:p>
-        </w:tc>
-        <w:tc>
-          <w:tcPr>
-            <w:tcW w:w="3402" w:type="dxa"/>
+            <w:proofErr w:type="spellStart"/>
+            <w:r>
+              <w:rPr>
+                <w:szCs w:val="24"/>
+              </w:rPr>
+              <w:t>String</w:t>
+            </w:r>
+            <w:proofErr w:type="spellEnd"/>
+          </w:p>
+        </w:tc>
+        <w:tc>
+          <w:tcPr>
+            <w:tcW w:w="2410" w:type="dxa"/>
           </w:tcPr>
           <w:p>
             <w:pPr>
@@ -9165,35 +9298,13 @@
               <w:rPr>
                 <w:szCs w:val="24"/>
               </w:rPr>
-              <w:t>Disponível apenas para o perfil médico e obrigatório</w:t>
-            </w:r>
-          </w:p>
-        </w:tc>
-      </w:tr>
-      <w:tr>
-        <w:tc>
-          <w:tcPr>
-            <w:tcW w:w="2268" w:type="dxa"/>
-          </w:tcPr>
-          <w:p>
-            <w:pPr>
-              <w:spacing w:line="360" w:lineRule="auto"/>
-              <w:contextualSpacing/>
-              <w:rPr>
-                <w:szCs w:val="24"/>
-              </w:rPr>
-            </w:pPr>
-            <w:r>
-              <w:rPr>
-                <w:szCs w:val="24"/>
-              </w:rPr>
-              <w:t>Sala de Atendimento</w:t>
-            </w:r>
-          </w:p>
-        </w:tc>
-        <w:tc>
-          <w:tcPr>
-            <w:tcW w:w="1701" w:type="dxa"/>
+              <w:t>Especialidades médicas</w:t>
+            </w:r>
+          </w:p>
+        </w:tc>
+        <w:tc>
+          <w:tcPr>
+            <w:tcW w:w="3260" w:type="dxa"/>
           </w:tcPr>
           <w:p>
             <w:pPr>
@@ -9208,13 +9319,38 @@
               <w:rPr>
                 <w:szCs w:val="24"/>
               </w:rPr>
-              <w:t>Alfanumérico</w:t>
-            </w:r>
-          </w:p>
-        </w:tc>
+              <w:t>Disponível apenas para o perfil médico e obrigatório</w:t>
+            </w:r>
+          </w:p>
+        </w:tc>
+      </w:tr>
+      <w:tr>
+        <w:trPr>
+          <w:jc w:val="center"/>
+        </w:trPr>
         <w:tc>
           <w:tcPr>
             <w:tcW w:w="2268" w:type="dxa"/>
+          </w:tcPr>
+          <w:p>
+            <w:pPr>
+              <w:spacing w:line="360" w:lineRule="auto"/>
+              <w:contextualSpacing/>
+              <w:rPr>
+                <w:szCs w:val="24"/>
+              </w:rPr>
+            </w:pPr>
+            <w:r>
+              <w:rPr>
+                <w:szCs w:val="24"/>
+              </w:rPr>
+              <w:t>Sala de Atendimento</w:t>
+            </w:r>
+          </w:p>
+        </w:tc>
+        <w:tc>
+          <w:tcPr>
+            <w:tcW w:w="1701" w:type="dxa"/>
           </w:tcPr>
           <w:p>
             <w:pPr>
@@ -9225,17 +9361,19 @@
                 <w:szCs w:val="24"/>
               </w:rPr>
             </w:pPr>
-            <w:r>
-              <w:rPr>
-                <w:szCs w:val="24"/>
-              </w:rPr>
-              <w:t>Nome das salas do consultório</w:t>
-            </w:r>
-          </w:p>
-        </w:tc>
-        <w:tc>
-          <w:tcPr>
-            <w:tcW w:w="3402" w:type="dxa"/>
+            <w:proofErr w:type="spellStart"/>
+            <w:r>
+              <w:rPr>
+                <w:szCs w:val="24"/>
+              </w:rPr>
+              <w:t>String</w:t>
+            </w:r>
+            <w:proofErr w:type="spellEnd"/>
+          </w:p>
+        </w:tc>
+        <w:tc>
+          <w:tcPr>
+            <w:tcW w:w="2410" w:type="dxa"/>
           </w:tcPr>
           <w:p>
             <w:pPr>
@@ -9250,35 +9388,20 @@
               <w:rPr>
                 <w:szCs w:val="24"/>
               </w:rPr>
-              <w:t>Disponível apenas para o perfil médico e obrigatório</w:t>
-            </w:r>
-          </w:p>
-        </w:tc>
-      </w:tr>
-      <w:tr>
-        <w:tc>
-          <w:tcPr>
-            <w:tcW w:w="2268" w:type="dxa"/>
-          </w:tcPr>
-          <w:p>
-            <w:pPr>
-              <w:spacing w:line="360" w:lineRule="auto"/>
-              <w:contextualSpacing/>
-              <w:rPr>
-                <w:szCs w:val="24"/>
-              </w:rPr>
-            </w:pPr>
-            <w:r>
-              <w:rPr>
-                <w:szCs w:val="24"/>
-              </w:rPr>
-              <w:t>Username</w:t>
-            </w:r>
-          </w:p>
-        </w:tc>
-        <w:tc>
-          <w:tcPr>
-            <w:tcW w:w="1701" w:type="dxa"/>
+              <w:t xml:space="preserve">Nome das salas do </w:t>
+            </w:r>
+            <w:r>
+              <w:rPr>
+                <w:szCs w:val="24"/>
+              </w:rPr>
+              <w:lastRenderedPageBreak/>
+              <w:t>consultório</w:t>
+            </w:r>
+          </w:p>
+        </w:tc>
+        <w:tc>
+          <w:tcPr>
+            <w:tcW w:w="3260" w:type="dxa"/>
           </w:tcPr>
           <w:p>
             <w:pPr>
@@ -9293,13 +9416,47 @@
               <w:rPr>
                 <w:szCs w:val="24"/>
               </w:rPr>
-              <w:t>Alfanumérico</w:t>
-            </w:r>
-          </w:p>
-        </w:tc>
+              <w:lastRenderedPageBreak/>
+              <w:t xml:space="preserve">Disponível apenas para o perfil </w:t>
+            </w:r>
+            <w:r>
+              <w:rPr>
+                <w:szCs w:val="24"/>
+              </w:rPr>
+              <w:lastRenderedPageBreak/>
+              <w:t>médico e obrigatório</w:t>
+            </w:r>
+          </w:p>
+        </w:tc>
+      </w:tr>
+      <w:tr>
+        <w:trPr>
+          <w:jc w:val="center"/>
+        </w:trPr>
         <w:tc>
           <w:tcPr>
             <w:tcW w:w="2268" w:type="dxa"/>
+          </w:tcPr>
+          <w:p>
+            <w:pPr>
+              <w:spacing w:line="360" w:lineRule="auto"/>
+              <w:contextualSpacing/>
+              <w:rPr>
+                <w:szCs w:val="24"/>
+              </w:rPr>
+            </w:pPr>
+            <w:r>
+              <w:rPr>
+                <w:szCs w:val="24"/>
+              </w:rPr>
+              <w:lastRenderedPageBreak/>
+              <w:t>Username</w:t>
+            </w:r>
+          </w:p>
+        </w:tc>
+        <w:tc>
+          <w:tcPr>
+            <w:tcW w:w="1701" w:type="dxa"/>
           </w:tcPr>
           <w:p>
             <w:pPr>
@@ -9310,17 +9467,19 @@
                 <w:szCs w:val="24"/>
               </w:rPr>
             </w:pPr>
-            <w:r>
-              <w:rPr>
-                <w:szCs w:val="24"/>
-              </w:rPr>
-              <w:t>Qualquer valor</w:t>
-            </w:r>
-          </w:p>
-        </w:tc>
-        <w:tc>
-          <w:tcPr>
-            <w:tcW w:w="3402" w:type="dxa"/>
+            <w:proofErr w:type="spellStart"/>
+            <w:r>
+              <w:rPr>
+                <w:szCs w:val="24"/>
+              </w:rPr>
+              <w:t>String</w:t>
+            </w:r>
+            <w:proofErr w:type="spellEnd"/>
+          </w:p>
+        </w:tc>
+        <w:tc>
+          <w:tcPr>
+            <w:tcW w:w="2410" w:type="dxa"/>
           </w:tcPr>
           <w:p>
             <w:pPr>
@@ -9335,35 +9494,13 @@
               <w:rPr>
                 <w:szCs w:val="24"/>
               </w:rPr>
-              <w:t>Obrigatório</w:t>
-            </w:r>
-          </w:p>
-        </w:tc>
-      </w:tr>
-      <w:tr>
-        <w:tc>
-          <w:tcPr>
-            <w:tcW w:w="2268" w:type="dxa"/>
-          </w:tcPr>
-          <w:p>
-            <w:pPr>
-              <w:spacing w:line="360" w:lineRule="auto"/>
-              <w:contextualSpacing/>
-              <w:rPr>
-                <w:szCs w:val="24"/>
-              </w:rPr>
-            </w:pPr>
-            <w:r>
-              <w:rPr>
-                <w:szCs w:val="24"/>
-              </w:rPr>
-              <w:t>Senha</w:t>
-            </w:r>
-          </w:p>
-        </w:tc>
-        <w:tc>
-          <w:tcPr>
-            <w:tcW w:w="1701" w:type="dxa"/>
+              <w:t>Qualquer valor</w:t>
+            </w:r>
+          </w:p>
+        </w:tc>
+        <w:tc>
+          <w:tcPr>
+            <w:tcW w:w="3260" w:type="dxa"/>
           </w:tcPr>
           <w:p>
             <w:pPr>
@@ -9378,13 +9515,38 @@
               <w:rPr>
                 <w:szCs w:val="24"/>
               </w:rPr>
-              <w:t>Alfanumérico</w:t>
-            </w:r>
-          </w:p>
-        </w:tc>
+              <w:t>Obrigatório</w:t>
+            </w:r>
+          </w:p>
+        </w:tc>
+      </w:tr>
+      <w:tr>
+        <w:trPr>
+          <w:jc w:val="center"/>
+        </w:trPr>
         <w:tc>
           <w:tcPr>
             <w:tcW w:w="2268" w:type="dxa"/>
+          </w:tcPr>
+          <w:p>
+            <w:pPr>
+              <w:spacing w:line="360" w:lineRule="auto"/>
+              <w:contextualSpacing/>
+              <w:rPr>
+                <w:szCs w:val="24"/>
+              </w:rPr>
+            </w:pPr>
+            <w:r>
+              <w:rPr>
+                <w:szCs w:val="24"/>
+              </w:rPr>
+              <w:t>Senha</w:t>
+            </w:r>
+          </w:p>
+        </w:tc>
+        <w:tc>
+          <w:tcPr>
+            <w:tcW w:w="1701" w:type="dxa"/>
           </w:tcPr>
           <w:p>
             <w:pPr>
@@ -9395,6 +9557,29 @@
                 <w:szCs w:val="24"/>
               </w:rPr>
             </w:pPr>
+            <w:proofErr w:type="spellStart"/>
+            <w:r>
+              <w:rPr>
+                <w:szCs w:val="24"/>
+              </w:rPr>
+              <w:t>String</w:t>
+            </w:r>
+            <w:proofErr w:type="spellEnd"/>
+          </w:p>
+        </w:tc>
+        <w:tc>
+          <w:tcPr>
+            <w:tcW w:w="2410" w:type="dxa"/>
+          </w:tcPr>
+          <w:p>
+            <w:pPr>
+              <w:spacing w:line="360" w:lineRule="auto"/>
+              <w:contextualSpacing/>
+              <w:jc w:val="center"/>
+              <w:rPr>
+                <w:szCs w:val="24"/>
+              </w:rPr>
+            </w:pPr>
             <w:r>
               <w:rPr>
                 <w:szCs w:val="24"/>
@@ -9405,7 +9590,7 @@
         </w:tc>
         <w:tc>
           <w:tcPr>
-            <w:tcW w:w="3402" w:type="dxa"/>
+            <w:tcW w:w="3260" w:type="dxa"/>
           </w:tcPr>
           <w:p>
             <w:pPr>
@@ -9458,7 +9643,6 @@
           <w:sz w:val="24"/>
           <w:szCs w:val="24"/>
         </w:rPr>
-        <w:lastRenderedPageBreak/>
         <w:t>Comandos</w:t>
       </w:r>
     </w:p>
@@ -9666,19 +9850,6 @@
         </w:tc>
       </w:tr>
     </w:tbl>
-    <w:p>
-      <w:pPr>
-        <w:spacing w:after="0" w:line="360" w:lineRule="auto"/>
-        <w:ind w:left="1224"/>
-        <w:contextualSpacing/>
-        <w:jc w:val="both"/>
-        <w:rPr>
-          <w:rFonts w:ascii="Times New Roman" w:hAnsi="Times New Roman" w:cs="Times New Roman"/>
-          <w:sz w:val="24"/>
-          <w:szCs w:val="24"/>
-        </w:rPr>
-      </w:pPr>
-    </w:p>
     <w:p>
       <w:pPr>
         <w:spacing w:after="0" w:line="360" w:lineRule="auto"/>
@@ -9991,45 +10162,6 @@
     </w:tbl>
     <w:p>
       <w:pPr>
-        <w:spacing w:after="0" w:line="360" w:lineRule="auto"/>
-        <w:ind w:left="1224"/>
-        <w:contextualSpacing/>
-        <w:jc w:val="both"/>
-        <w:rPr>
-          <w:rFonts w:ascii="Times New Roman" w:hAnsi="Times New Roman" w:cs="Times New Roman"/>
-          <w:sz w:val="24"/>
-          <w:szCs w:val="24"/>
-        </w:rPr>
-      </w:pPr>
-    </w:p>
-    <w:p>
-      <w:pPr>
-        <w:spacing w:after="0" w:line="360" w:lineRule="auto"/>
-        <w:ind w:left="1224"/>
-        <w:contextualSpacing/>
-        <w:jc w:val="both"/>
-        <w:rPr>
-          <w:rFonts w:ascii="Times New Roman" w:hAnsi="Times New Roman" w:cs="Times New Roman"/>
-          <w:sz w:val="24"/>
-          <w:szCs w:val="24"/>
-        </w:rPr>
-      </w:pPr>
-    </w:p>
-    <w:p>
-      <w:pPr>
-        <w:spacing w:after="0" w:line="360" w:lineRule="auto"/>
-        <w:ind w:left="1224"/>
-        <w:contextualSpacing/>
-        <w:jc w:val="both"/>
-        <w:rPr>
-          <w:rFonts w:ascii="Times New Roman" w:hAnsi="Times New Roman" w:cs="Times New Roman"/>
-          <w:sz w:val="24"/>
-          <w:szCs w:val="24"/>
-        </w:rPr>
-      </w:pPr>
-    </w:p>
-    <w:p>
-      <w:pPr>
         <w:pStyle w:val="PargrafodaLista"/>
         <w:numPr>
           <w:ilvl w:val="1"/>
@@ -10066,17 +10198,6 @@
     <w:p>
       <w:pPr>
         <w:spacing w:after="0" w:line="360" w:lineRule="auto"/>
-        <w:rPr>
-          <w:rFonts w:ascii="Times New Roman" w:hAnsi="Times New Roman" w:cs="Times New Roman"/>
-          <w:b/>
-          <w:sz w:val="28"/>
-          <w:szCs w:val="24"/>
-        </w:rPr>
-      </w:pPr>
-    </w:p>
-    <w:p>
-      <w:pPr>
-        <w:spacing w:after="0" w:line="360" w:lineRule="auto"/>
         <w:contextualSpacing/>
         <w:jc w:val="both"/>
         <w:rPr>
@@ -10095,6 +10216,7 @@
         </w:rPr>
         <w:t xml:space="preserve">4.2.1 </w:t>
       </w:r>
+      <w:proofErr w:type="gramStart"/>
       <w:r>
         <w:rPr>
           <w:rFonts w:ascii="Times New Roman" w:hAnsi="Times New Roman" w:cs="Times New Roman"/>
@@ -10104,6 +10226,7 @@
         </w:rPr>
         <w:t>Visão Geral e Objetivos</w:t>
       </w:r>
+      <w:proofErr w:type="gramEnd"/>
     </w:p>
     <w:p>
       <w:pPr>
@@ -10432,19 +10555,6 @@
         </w:rPr>
         <w:t>Fluxo de Eventos</w:t>
       </w:r>
-    </w:p>
-    <w:p>
-      <w:pPr>
-        <w:spacing w:after="0" w:line="360" w:lineRule="auto"/>
-        <w:contextualSpacing/>
-        <w:jc w:val="both"/>
-        <w:rPr>
-          <w:rFonts w:ascii="Times New Roman" w:hAnsi="Times New Roman" w:cs="Times New Roman"/>
-          <w:b/>
-          <w:sz w:val="24"/>
-          <w:szCs w:val="24"/>
-        </w:rPr>
-      </w:pPr>
     </w:p>
     <w:p>
       <w:pPr>
@@ -10584,7 +10694,71 @@
           <w:sz w:val="24"/>
           <w:szCs w:val="24"/>
         </w:rPr>
-        <w:t>Sistema recupera a senha, envia para o e-mail do usuário e exibe a interface I03.</w:t>
+        <w:t>Sistema recupera a senha, envia para o e-mail do usuário</w:t>
+      </w:r>
+      <w:r>
+        <w:rPr>
+          <w:rFonts w:ascii="Times New Roman" w:hAnsi="Times New Roman" w:cs="Times New Roman"/>
+          <w:color w:val="000000"/>
+          <w:sz w:val="24"/>
+          <w:szCs w:val="24"/>
+        </w:rPr>
+        <w:t xml:space="preserve"> conforme modelo descrito no </w:t>
+      </w:r>
+      <w:proofErr w:type="spellStart"/>
+      <w:r>
+        <w:rPr>
+          <w:rFonts w:ascii="Times New Roman" w:hAnsi="Times New Roman" w:cs="Times New Roman"/>
+          <w:color w:val="000000"/>
+          <w:sz w:val="24"/>
+          <w:szCs w:val="24"/>
+        </w:rPr>
+        <w:t>template</w:t>
+      </w:r>
+      <w:proofErr w:type="spellEnd"/>
+      <w:r>
+        <w:rPr>
+          <w:rFonts w:ascii="Times New Roman" w:hAnsi="Times New Roman" w:cs="Times New Roman"/>
+          <w:color w:val="000000"/>
+          <w:sz w:val="24"/>
+          <w:szCs w:val="24"/>
+        </w:rPr>
+        <w:t xml:space="preserve"> da interface I03.</w:t>
+      </w:r>
+    </w:p>
+    <w:p>
+      <w:pPr>
+        <w:numPr>
+          <w:ilvl w:val="2"/>
+          <w:numId w:val="4"/>
+        </w:numPr>
+        <w:spacing w:after="0" w:line="360" w:lineRule="auto"/>
+        <w:ind w:left="1224" w:hanging="504"/>
+        <w:contextualSpacing/>
+        <w:jc w:val="both"/>
+        <w:rPr>
+          <w:rFonts w:ascii="Times New Roman" w:hAnsi="Times New Roman" w:cs="Times New Roman"/>
+          <w:sz w:val="24"/>
+          <w:szCs w:val="24"/>
+        </w:rPr>
+      </w:pPr>
+      <w:r>
+        <w:rPr>
+          <w:rFonts w:ascii="Times New Roman" w:hAnsi="Times New Roman" w:cs="Times New Roman"/>
+          <w:color w:val="000000"/>
+          <w:sz w:val="24"/>
+          <w:szCs w:val="24"/>
+        </w:rPr>
+        <w:t>Por fim é exibida a interface I04</w:t>
+      </w:r>
+      <w:r>
+        <w:rPr>
+          <w:rFonts w:ascii="Times New Roman" w:hAnsi="Times New Roman" w:cs="Times New Roman"/>
+          <w:color w:val="000000"/>
+          <w:sz w:val="24"/>
+          <w:szCs w:val="24"/>
+        </w:rPr>
+        <w:t>.</w:t>
       </w:r>
     </w:p>
     <w:p>
@@ -10669,7 +10843,63 @@
           <w:sz w:val="24"/>
           <w:szCs w:val="24"/>
         </w:rPr>
-        <w:t>No passo 2 do fluxo básico o sistema detecta que o e-mail está incorreto.</w:t>
+        <w:t xml:space="preserve">No passo </w:t>
+      </w:r>
+      <w:proofErr w:type="gramStart"/>
+      <w:r>
+        <w:rPr>
+          <w:rFonts w:ascii="Times New Roman" w:hAnsi="Times New Roman" w:cs="Times New Roman"/>
+          <w:color w:val="000000"/>
+          <w:sz w:val="24"/>
+          <w:szCs w:val="24"/>
+        </w:rPr>
+        <w:t>2</w:t>
+      </w:r>
+      <w:proofErr w:type="gramEnd"/>
+      <w:r>
+        <w:rPr>
+          <w:rFonts w:ascii="Times New Roman" w:hAnsi="Times New Roman" w:cs="Times New Roman"/>
+          <w:color w:val="000000"/>
+          <w:sz w:val="24"/>
+          <w:szCs w:val="24"/>
+        </w:rPr>
+        <w:t xml:space="preserve"> do fluxo básico o sistema </w:t>
+      </w:r>
+      <w:r>
+        <w:rPr>
+          <w:rFonts w:ascii="Times New Roman" w:hAnsi="Times New Roman" w:cs="Times New Roman"/>
+          <w:color w:val="000000"/>
+          <w:sz w:val="24"/>
+          <w:szCs w:val="24"/>
+        </w:rPr>
+        <w:t>detecta se</w:t>
+      </w:r>
+      <w:r>
+        <w:rPr>
+          <w:rFonts w:ascii="Times New Roman" w:hAnsi="Times New Roman" w:cs="Times New Roman"/>
+          <w:color w:val="000000"/>
+          <w:sz w:val="24"/>
+          <w:szCs w:val="24"/>
+        </w:rPr>
+        <w:t xml:space="preserve"> o e-mail está incorreto</w:t>
+      </w:r>
+      <w:r>
+        <w:rPr>
+          <w:rFonts w:ascii="Times New Roman" w:hAnsi="Times New Roman" w:cs="Times New Roman"/>
+          <w:color w:val="000000"/>
+          <w:sz w:val="24"/>
+          <w:szCs w:val="24"/>
+        </w:rPr>
+        <w:t xml:space="preserve"> ou não foi encontrado</w:t>
+      </w:r>
+      <w:r>
+        <w:rPr>
+          <w:rFonts w:ascii="Times New Roman" w:hAnsi="Times New Roman" w:cs="Times New Roman"/>
+          <w:color w:val="000000"/>
+          <w:sz w:val="24"/>
+          <w:szCs w:val="24"/>
+        </w:rPr>
+        <w:t>.</w:t>
       </w:r>
     </w:p>
     <w:p>
@@ -10696,17 +10926,6 @@
         </w:rPr>
         <w:t>O sistema informa o erro na interface I02, solicitando um e-mail válido ou informando que o e-mail não foi encontrado.</w:t>
       </w:r>
-    </w:p>
-    <w:p>
-      <w:pPr>
-        <w:spacing w:after="0" w:line="360" w:lineRule="auto"/>
-        <w:jc w:val="both"/>
-        <w:rPr>
-          <w:rFonts w:ascii="Times New Roman" w:hAnsi="Times New Roman" w:cs="Times New Roman"/>
-          <w:sz w:val="24"/>
-          <w:szCs w:val="24"/>
-        </w:rPr>
-      </w:pPr>
     </w:p>
     <w:p>
       <w:pPr>
@@ -11692,7 +11911,27 @@
               <w:rPr>
                 <w:szCs w:val="24"/>
               </w:rPr>
-              <w:t>Envia senha esquecida pelo usuário para o e-mail cadastrado do usuário e exibe a interface I03</w:t>
+              <w:t>Envia senha esquecida pelo usuário para o e-mail cadastrado do usuário</w:t>
+            </w:r>
+            <w:r>
+              <w:rPr>
+                <w:szCs w:val="24"/>
+              </w:rPr>
+              <w:t xml:space="preserve"> conforme </w:t>
+            </w:r>
+            <w:proofErr w:type="spellStart"/>
+            <w:r>
+              <w:rPr>
+                <w:szCs w:val="24"/>
+              </w:rPr>
+              <w:t>template</w:t>
+            </w:r>
+            <w:proofErr w:type="spellEnd"/>
+            <w:r>
+              <w:rPr>
+                <w:szCs w:val="24"/>
+              </w:rPr>
+              <w:t xml:space="preserve"> e exibe a interface I03</w:t>
             </w:r>
           </w:p>
         </w:tc>
@@ -11831,7 +12070,27 @@
           <w:szCs w:val="24"/>
         </w:rPr>
         <w:lastRenderedPageBreak/>
-        <w:t>Interface I03 – Tela Final de Recuperação de Senha</w:t>
+        <w:t xml:space="preserve">Interface I03 – </w:t>
+      </w:r>
+      <w:proofErr w:type="spellStart"/>
+      <w:r>
+        <w:rPr>
+          <w:rFonts w:ascii="Times New Roman" w:hAnsi="Times New Roman" w:cs="Times New Roman"/>
+          <w:b/>
+          <w:sz w:val="24"/>
+          <w:szCs w:val="24"/>
+        </w:rPr>
+        <w:t>Template</w:t>
+      </w:r>
+      <w:proofErr w:type="spellEnd"/>
+      <w:r>
+        <w:rPr>
+          <w:rFonts w:ascii="Times New Roman" w:hAnsi="Times New Roman" w:cs="Times New Roman"/>
+          <w:b/>
+          <w:sz w:val="24"/>
+          <w:szCs w:val="24"/>
+        </w:rPr>
+        <w:t xml:space="preserve"> E-mail de Recuperação</w:t>
       </w:r>
     </w:p>
     <w:p>
@@ -11902,10 +12161,536 @@
           <w:lang w:eastAsia="pt-BR"/>
         </w:rPr>
         <w:drawing>
-          <wp:inline distT="0" distB="0" distL="0" distR="0" wp14:anchorId="6603E504" wp14:editId="3E75B8F9">
+          <wp:inline distT="0" distB="0" distL="0" distR="0">
+            <wp:extent cx="4610743" cy="3610479"/>
+            <wp:effectExtent l="19050" t="19050" r="18415" b="28575"/>
+            <wp:docPr id="9" name="Imagem 9"/>
+            <wp:cNvGraphicFramePr>
+              <a:graphicFrameLocks xmlns:a="http://schemas.openxmlformats.org/drawingml/2006/main" noChangeAspect="1"/>
+            </wp:cNvGraphicFramePr>
+            <a:graphic xmlns:a="http://schemas.openxmlformats.org/drawingml/2006/main">
+              <a:graphicData uri="http://schemas.openxmlformats.org/drawingml/2006/picture">
+                <pic:pic xmlns:pic="http://schemas.openxmlformats.org/drawingml/2006/picture">
+                  <pic:nvPicPr>
+                    <pic:cNvPr id="0" name="Template Email.png"/>
+                    <pic:cNvPicPr/>
+                  </pic:nvPicPr>
+                  <pic:blipFill>
+                    <a:blip r:embed="rId15">
+                      <a:extLst>
+                        <a:ext uri="{28A0092B-C50C-407E-A947-70E740481C1C}">
+                          <a14:useLocalDpi xmlns:a14="http://schemas.microsoft.com/office/drawing/2010/main" val="0"/>
+                        </a:ext>
+                      </a:extLst>
+                    </a:blip>
+                    <a:stretch>
+                      <a:fillRect/>
+                    </a:stretch>
+                  </pic:blipFill>
+                  <pic:spPr>
+                    <a:xfrm>
+                      <a:off x="0" y="0"/>
+                      <a:ext cx="4610743" cy="3610479"/>
+                    </a:xfrm>
+                    <a:prstGeom prst="rect">
+                      <a:avLst/>
+                    </a:prstGeom>
+                    <a:ln>
+                      <a:solidFill>
+                        <a:schemeClr val="tx1"/>
+                      </a:solidFill>
+                    </a:ln>
+                  </pic:spPr>
+                </pic:pic>
+              </a:graphicData>
+            </a:graphic>
+          </wp:inline>
+        </w:drawing>
+      </w:r>
+    </w:p>
+    <w:p>
+      <w:pPr>
+        <w:spacing w:after="0" w:line="360" w:lineRule="auto"/>
+        <w:jc w:val="both"/>
+        <w:rPr>
+          <w:rFonts w:ascii="Times New Roman" w:hAnsi="Times New Roman" w:cs="Times New Roman"/>
+          <w:sz w:val="24"/>
+          <w:szCs w:val="24"/>
+        </w:rPr>
+      </w:pPr>
+    </w:p>
+    <w:p>
+      <w:pPr>
+        <w:spacing w:after="0" w:line="360" w:lineRule="auto"/>
+        <w:jc w:val="both"/>
+        <w:rPr>
+          <w:rFonts w:ascii="Times New Roman" w:hAnsi="Times New Roman" w:cs="Times New Roman"/>
+          <w:sz w:val="24"/>
+          <w:szCs w:val="24"/>
+        </w:rPr>
+      </w:pPr>
+      <w:bookmarkStart w:id="0" w:name="_GoBack"/>
+      <w:bookmarkEnd w:id="0"/>
+    </w:p>
+    <w:p>
+      <w:pPr>
+        <w:numPr>
+          <w:ilvl w:val="2"/>
+          <w:numId w:val="16"/>
+        </w:numPr>
+        <w:spacing w:after="0" w:line="360" w:lineRule="auto"/>
+        <w:contextualSpacing/>
+        <w:jc w:val="both"/>
+        <w:rPr>
+          <w:rFonts w:ascii="Times New Roman" w:hAnsi="Times New Roman" w:cs="Times New Roman"/>
+          <w:sz w:val="24"/>
+          <w:szCs w:val="24"/>
+        </w:rPr>
+      </w:pPr>
+      <w:r>
+        <w:rPr>
+          <w:rFonts w:ascii="Times New Roman" w:hAnsi="Times New Roman" w:cs="Times New Roman"/>
+          <w:sz w:val="24"/>
+          <w:szCs w:val="24"/>
+        </w:rPr>
+        <w:t>Campos</w:t>
+      </w:r>
+    </w:p>
+    <w:p>
+      <w:pPr>
+        <w:spacing w:after="0" w:line="360" w:lineRule="auto"/>
+        <w:contextualSpacing/>
+        <w:jc w:val="both"/>
+        <w:rPr>
+          <w:rFonts w:ascii="Times New Roman" w:hAnsi="Times New Roman" w:cs="Times New Roman"/>
+          <w:sz w:val="24"/>
+          <w:szCs w:val="24"/>
+        </w:rPr>
+      </w:pPr>
+    </w:p>
+    <w:tbl>
+      <w:tblPr>
+        <w:tblStyle w:val="Tabelacomgrade2"/>
+        <w:tblW w:w="9639" w:type="dxa"/>
+        <w:tblInd w:w="108" w:type="dxa"/>
+        <w:tblLook w:val="04A0" w:firstRow="1" w:lastRow="0" w:firstColumn="1" w:lastColumn="0" w:noHBand="0" w:noVBand="1"/>
+      </w:tblPr>
+      <w:tblGrid>
+        <w:gridCol w:w="2268"/>
+        <w:gridCol w:w="1701"/>
+        <w:gridCol w:w="3402"/>
+        <w:gridCol w:w="2268"/>
+      </w:tblGrid>
+      <w:tr>
+        <w:tc>
+          <w:tcPr>
+            <w:tcW w:w="2268" w:type="dxa"/>
+          </w:tcPr>
+          <w:p>
+            <w:pPr>
+              <w:spacing w:line="360" w:lineRule="auto"/>
+              <w:contextualSpacing/>
+              <w:jc w:val="center"/>
+              <w:rPr>
+                <w:b/>
+                <w:szCs w:val="24"/>
+              </w:rPr>
+            </w:pPr>
+            <w:r>
+              <w:rPr>
+                <w:b/>
+                <w:szCs w:val="24"/>
+              </w:rPr>
+              <w:t>Nome</w:t>
+            </w:r>
+          </w:p>
+        </w:tc>
+        <w:tc>
+          <w:tcPr>
+            <w:tcW w:w="1701" w:type="dxa"/>
+          </w:tcPr>
+          <w:p>
+            <w:pPr>
+              <w:spacing w:line="360" w:lineRule="auto"/>
+              <w:contextualSpacing/>
+              <w:jc w:val="center"/>
+              <w:rPr>
+                <w:b/>
+                <w:szCs w:val="24"/>
+              </w:rPr>
+            </w:pPr>
+            <w:r>
+              <w:rPr>
+                <w:b/>
+                <w:szCs w:val="24"/>
+              </w:rPr>
+              <w:t>Tipo</w:t>
+            </w:r>
+          </w:p>
+        </w:tc>
+        <w:tc>
+          <w:tcPr>
+            <w:tcW w:w="3402" w:type="dxa"/>
+          </w:tcPr>
+          <w:p>
+            <w:pPr>
+              <w:spacing w:line="360" w:lineRule="auto"/>
+              <w:contextualSpacing/>
+              <w:jc w:val="center"/>
+              <w:rPr>
+                <w:b/>
+                <w:szCs w:val="24"/>
+              </w:rPr>
+            </w:pPr>
+            <w:r>
+              <w:rPr>
+                <w:b/>
+                <w:szCs w:val="24"/>
+              </w:rPr>
+              <w:t>Valores Válidos</w:t>
+            </w:r>
+          </w:p>
+        </w:tc>
+        <w:tc>
+          <w:tcPr>
+            <w:tcW w:w="2268" w:type="dxa"/>
+          </w:tcPr>
+          <w:p>
+            <w:pPr>
+              <w:spacing w:line="360" w:lineRule="auto"/>
+              <w:contextualSpacing/>
+              <w:jc w:val="center"/>
+              <w:rPr>
+                <w:b/>
+                <w:szCs w:val="24"/>
+              </w:rPr>
+            </w:pPr>
+            <w:r>
+              <w:rPr>
+                <w:b/>
+                <w:szCs w:val="24"/>
+              </w:rPr>
+              <w:t>Observações</w:t>
+            </w:r>
+          </w:p>
+        </w:tc>
+      </w:tr>
+      <w:tr>
+        <w:tc>
+          <w:tcPr>
+            <w:tcW w:w="2268" w:type="dxa"/>
+          </w:tcPr>
+          <w:p>
+            <w:pPr>
+              <w:spacing w:line="360" w:lineRule="auto"/>
+              <w:contextualSpacing/>
+              <w:jc w:val="center"/>
+              <w:rPr>
+                <w:szCs w:val="24"/>
+              </w:rPr>
+            </w:pPr>
+            <w:proofErr w:type="spellStart"/>
+            <w:proofErr w:type="gramStart"/>
+            <w:r>
+              <w:rPr>
+                <w:szCs w:val="24"/>
+              </w:rPr>
+              <w:t>usuario</w:t>
+            </w:r>
+            <w:proofErr w:type="gramEnd"/>
+            <w:r>
+              <w:rPr>
+                <w:szCs w:val="24"/>
+              </w:rPr>
+              <w:t>.nome</w:t>
+            </w:r>
+            <w:proofErr w:type="spellEnd"/>
+          </w:p>
+        </w:tc>
+        <w:tc>
+          <w:tcPr>
+            <w:tcW w:w="1701" w:type="dxa"/>
+          </w:tcPr>
+          <w:p>
+            <w:pPr>
+              <w:spacing w:line="360" w:lineRule="auto"/>
+              <w:contextualSpacing/>
+              <w:jc w:val="center"/>
+              <w:rPr>
+                <w:szCs w:val="24"/>
+              </w:rPr>
+            </w:pPr>
+            <w:commentRangeStart w:id="1"/>
+            <w:proofErr w:type="spellStart"/>
+            <w:r>
+              <w:rPr>
+                <w:szCs w:val="24"/>
+              </w:rPr>
+              <w:t>String</w:t>
+            </w:r>
+            <w:commentRangeEnd w:id="1"/>
+            <w:proofErr w:type="spellEnd"/>
+            <w:r>
+              <w:rPr>
+                <w:rStyle w:val="Refdecomentrio"/>
+                <w:rFonts w:asciiTheme="minorHAnsi" w:hAnsiTheme="minorHAnsi" w:cstheme="minorBidi"/>
+              </w:rPr>
+              <w:commentReference w:id="1"/>
+            </w:r>
+          </w:p>
+        </w:tc>
+        <w:tc>
+          <w:tcPr>
+            <w:tcW w:w="3402" w:type="dxa"/>
+          </w:tcPr>
+          <w:p>
+            <w:pPr>
+              <w:spacing w:line="360" w:lineRule="auto"/>
+              <w:contextualSpacing/>
+              <w:jc w:val="center"/>
+              <w:rPr>
+                <w:szCs w:val="24"/>
+              </w:rPr>
+            </w:pPr>
+          </w:p>
+        </w:tc>
+        <w:tc>
+          <w:tcPr>
+            <w:tcW w:w="2268" w:type="dxa"/>
+          </w:tcPr>
+          <w:p>
+            <w:pPr>
+              <w:spacing w:line="360" w:lineRule="auto"/>
+              <w:contextualSpacing/>
+              <w:jc w:val="center"/>
+              <w:rPr>
+                <w:szCs w:val="24"/>
+              </w:rPr>
+            </w:pPr>
+            <w:r>
+              <w:rPr>
+                <w:szCs w:val="24"/>
+              </w:rPr>
+              <w:t>Obrigatório</w:t>
+            </w:r>
+          </w:p>
+        </w:tc>
+      </w:tr>
+      <w:tr>
+        <w:tc>
+          <w:tcPr>
+            <w:tcW w:w="2268" w:type="dxa"/>
+          </w:tcPr>
+          <w:p>
+            <w:pPr>
+              <w:spacing w:line="360" w:lineRule="auto"/>
+              <w:contextualSpacing/>
+              <w:jc w:val="center"/>
+              <w:rPr>
+                <w:szCs w:val="24"/>
+              </w:rPr>
+            </w:pPr>
+            <w:proofErr w:type="spellStart"/>
+            <w:proofErr w:type="gramStart"/>
+            <w:r>
+              <w:rPr>
+                <w:szCs w:val="24"/>
+              </w:rPr>
+              <w:t>usuario</w:t>
+            </w:r>
+            <w:proofErr w:type="gramEnd"/>
+            <w:r>
+              <w:rPr>
+                <w:szCs w:val="24"/>
+              </w:rPr>
+              <w:t>.</w:t>
+            </w:r>
+            <w:r>
+              <w:rPr>
+                <w:szCs w:val="24"/>
+              </w:rPr>
+              <w:t>senha</w:t>
+            </w:r>
+            <w:proofErr w:type="spellEnd"/>
+          </w:p>
+        </w:tc>
+        <w:tc>
+          <w:tcPr>
+            <w:tcW w:w="1701" w:type="dxa"/>
+          </w:tcPr>
+          <w:p>
+            <w:pPr>
+              <w:spacing w:line="360" w:lineRule="auto"/>
+              <w:contextualSpacing/>
+              <w:jc w:val="center"/>
+              <w:rPr>
+                <w:szCs w:val="24"/>
+              </w:rPr>
+            </w:pPr>
+            <w:proofErr w:type="spellStart"/>
+            <w:r>
+              <w:rPr>
+                <w:szCs w:val="24"/>
+              </w:rPr>
+              <w:t>String</w:t>
+            </w:r>
+            <w:proofErr w:type="spellEnd"/>
+          </w:p>
+        </w:tc>
+        <w:tc>
+          <w:tcPr>
+            <w:tcW w:w="3402" w:type="dxa"/>
+          </w:tcPr>
+          <w:p>
+            <w:pPr>
+              <w:spacing w:line="360" w:lineRule="auto"/>
+              <w:contextualSpacing/>
+              <w:jc w:val="center"/>
+              <w:rPr>
+                <w:szCs w:val="24"/>
+              </w:rPr>
+            </w:pPr>
+          </w:p>
+        </w:tc>
+        <w:tc>
+          <w:tcPr>
+            <w:tcW w:w="2268" w:type="dxa"/>
+          </w:tcPr>
+          <w:p>
+            <w:pPr>
+              <w:spacing w:line="360" w:lineRule="auto"/>
+              <w:contextualSpacing/>
+              <w:jc w:val="center"/>
+              <w:rPr>
+                <w:szCs w:val="24"/>
+              </w:rPr>
+            </w:pPr>
+            <w:r>
+              <w:rPr>
+                <w:szCs w:val="24"/>
+              </w:rPr>
+              <w:t>Obrigatório</w:t>
+            </w:r>
+          </w:p>
+        </w:tc>
+      </w:tr>
+    </w:tbl>
+    <w:p>
+      <w:pPr>
+        <w:pStyle w:val="PargrafodaLista"/>
+        <w:numPr>
+          <w:ilvl w:val="0"/>
+          <w:numId w:val="9"/>
+        </w:numPr>
+        <w:spacing w:after="0" w:line="360" w:lineRule="auto"/>
+        <w:jc w:val="both"/>
+        <w:rPr>
+          <w:rFonts w:ascii="Times New Roman" w:hAnsi="Times New Roman" w:cs="Times New Roman"/>
+          <w:b/>
+          <w:sz w:val="24"/>
+          <w:szCs w:val="24"/>
+        </w:rPr>
+      </w:pPr>
+      <w:r>
+        <w:rPr>
+          <w:rFonts w:ascii="Times New Roman" w:hAnsi="Times New Roman" w:cs="Times New Roman"/>
+          <w:sz w:val="24"/>
+          <w:szCs w:val="24"/>
+        </w:rPr>
+        <w:br w:type="page"/>
+      </w:r>
+      <w:r>
+        <w:rPr>
+          <w:rFonts w:ascii="Times New Roman" w:hAnsi="Times New Roman" w:cs="Times New Roman"/>
+          <w:b/>
+          <w:sz w:val="24"/>
+          <w:szCs w:val="24"/>
+        </w:rPr>
+        <w:lastRenderedPageBreak/>
+        <w:t>Interface I04</w:t>
+      </w:r>
+      <w:r>
+        <w:rPr>
+          <w:rFonts w:ascii="Times New Roman" w:hAnsi="Times New Roman" w:cs="Times New Roman"/>
+          <w:b/>
+          <w:sz w:val="24"/>
+          <w:szCs w:val="24"/>
+        </w:rPr>
+        <w:t xml:space="preserve"> – Tela Final de Recuperação de Senha</w:t>
+      </w:r>
+    </w:p>
+    <w:p>
+      <w:pPr>
+        <w:spacing w:after="0" w:line="360" w:lineRule="auto"/>
+        <w:jc w:val="both"/>
+        <w:rPr>
+          <w:rFonts w:ascii="Times New Roman" w:hAnsi="Times New Roman" w:cs="Times New Roman"/>
+          <w:b/>
+          <w:sz w:val="24"/>
+          <w:szCs w:val="24"/>
+        </w:rPr>
+      </w:pPr>
+    </w:p>
+    <w:p>
+      <w:pPr>
+        <w:numPr>
+          <w:ilvl w:val="2"/>
+          <w:numId w:val="17"/>
+        </w:numPr>
+        <w:spacing w:after="0" w:line="360" w:lineRule="auto"/>
+        <w:contextualSpacing/>
+        <w:jc w:val="both"/>
+        <w:rPr>
+          <w:rFonts w:ascii="Times New Roman" w:hAnsi="Times New Roman" w:cs="Times New Roman"/>
+          <w:sz w:val="24"/>
+          <w:szCs w:val="24"/>
+        </w:rPr>
+      </w:pPr>
+      <w:r>
+        <w:rPr>
+          <w:rFonts w:ascii="Times New Roman" w:hAnsi="Times New Roman" w:cs="Times New Roman"/>
+          <w:sz w:val="24"/>
+          <w:szCs w:val="24"/>
+        </w:rPr>
+        <w:t>Interface</w:t>
+      </w:r>
+    </w:p>
+    <w:p>
+      <w:pPr>
+        <w:spacing w:after="0" w:line="360" w:lineRule="auto"/>
+        <w:ind w:left="1224"/>
+        <w:contextualSpacing/>
+        <w:jc w:val="both"/>
+        <w:rPr>
+          <w:rFonts w:ascii="Times New Roman" w:hAnsi="Times New Roman" w:cs="Times New Roman"/>
+          <w:sz w:val="24"/>
+          <w:szCs w:val="24"/>
+        </w:rPr>
+      </w:pPr>
+    </w:p>
+    <w:p>
+      <w:pPr>
+        <w:spacing w:after="0" w:line="360" w:lineRule="auto"/>
+        <w:jc w:val="center"/>
+        <w:rPr>
+          <w:rFonts w:ascii="Times New Roman" w:hAnsi="Times New Roman" w:cs="Times New Roman"/>
+          <w:sz w:val="24"/>
+          <w:szCs w:val="24"/>
+        </w:rPr>
+      </w:pPr>
+      <w:r>
+        <w:rPr>
+          <w:rFonts w:ascii="Times New Roman" w:hAnsi="Times New Roman" w:cs="Times New Roman"/>
+          <w:noProof/>
+          <w:sz w:val="24"/>
+          <w:szCs w:val="24"/>
+          <w:lang w:eastAsia="pt-BR"/>
+        </w:rPr>
+        <w:drawing>
+          <wp:inline distT="0" distB="0" distL="0" distR="0" wp14:anchorId="4CB4779B" wp14:editId="425D53B8">
             <wp:extent cx="3933825" cy="2971205"/>
             <wp:effectExtent l="19050" t="19050" r="9525" b="19685"/>
-            <wp:docPr id="12" name="Imagem 12"/>
+            <wp:docPr id="6" name="Imagem 6"/>
             <wp:cNvGraphicFramePr>
               <a:graphicFrameLocks xmlns:a="http://schemas.openxmlformats.org/drawingml/2006/main" noChangeAspect="1"/>
             </wp:cNvGraphicFramePr>
@@ -11917,7 +12702,7 @@
                     <pic:cNvPicPr/>
                   </pic:nvPicPr>
                   <pic:blipFill rotWithShape="1">
-                    <a:blip r:embed="rId15">
+                    <a:blip r:embed="rId17">
                       <a:extLst>
                         <a:ext uri="{28A0092B-C50C-407E-A947-70E740481C1C}">
                           <a14:useLocalDpi xmlns:a14="http://schemas.microsoft.com/office/drawing/2010/main" val="0"/>
@@ -11968,7 +12753,7 @@
       <w:pPr>
         <w:numPr>
           <w:ilvl w:val="2"/>
-          <w:numId w:val="16"/>
+          <w:numId w:val="17"/>
         </w:numPr>
         <w:spacing w:after="0" w:line="360" w:lineRule="auto"/>
         <w:ind w:left="1224" w:hanging="504"/>
@@ -12099,7 +12884,21 @@
               <w:rPr>
                 <w:szCs w:val="24"/>
               </w:rPr>
-              <w:t>Retorna para a Tela de Login do Sistema I01</w:t>
+              <w:t xml:space="preserve">Retorna para a Tela de </w:t>
+            </w:r>
+            <w:proofErr w:type="spellStart"/>
+            <w:r>
+              <w:rPr>
+                <w:szCs w:val="24"/>
+              </w:rPr>
+              <w:t>Login</w:t>
+            </w:r>
+            <w:proofErr w:type="spellEnd"/>
+            <w:r>
+              <w:rPr>
+                <w:szCs w:val="24"/>
+              </w:rPr>
+              <w:t xml:space="preserve"> do Sistema I01</w:t>
             </w:r>
           </w:p>
         </w:tc>
@@ -12107,31 +12906,60 @@
     </w:tbl>
     <w:p>
       <w:pPr>
+        <w:rPr>
+          <w:rFonts w:ascii="Times New Roman" w:hAnsi="Times New Roman" w:cs="Times New Roman"/>
+          <w:sz w:val="24"/>
+          <w:szCs w:val="24"/>
+        </w:rPr>
+      </w:pPr>
+    </w:p>
+    <w:p>
+      <w:pPr>
+        <w:rPr>
+          <w:rFonts w:ascii="Times New Roman" w:hAnsi="Times New Roman" w:cs="Times New Roman"/>
+          <w:sz w:val="24"/>
+          <w:szCs w:val="24"/>
+        </w:rPr>
+      </w:pPr>
+      <w:r>
+        <w:rPr>
+          <w:rFonts w:ascii="Times New Roman" w:hAnsi="Times New Roman" w:cs="Times New Roman"/>
+          <w:sz w:val="24"/>
+          <w:szCs w:val="24"/>
+        </w:rPr>
+        <w:br w:type="page"/>
+      </w:r>
+    </w:p>
+    <w:p>
+      <w:pPr>
         <w:spacing w:after="0" w:line="360" w:lineRule="auto"/>
         <w:contextualSpacing/>
         <w:jc w:val="both"/>
         <w:rPr>
           <w:rFonts w:ascii="Times New Roman" w:hAnsi="Times New Roman" w:cs="Times New Roman"/>
-          <w:sz w:val="24"/>
-          <w:szCs w:val="24"/>
-        </w:rPr>
-      </w:pPr>
-    </w:p>
-    <w:p>
-      <w:pPr>
-        <w:rPr>
-          <w:rFonts w:ascii="Times New Roman" w:hAnsi="Times New Roman" w:cs="Times New Roman"/>
-          <w:sz w:val="24"/>
-          <w:szCs w:val="24"/>
-        </w:rPr>
-      </w:pPr>
-      <w:r>
-        <w:rPr>
-          <w:rFonts w:ascii="Times New Roman" w:hAnsi="Times New Roman" w:cs="Times New Roman"/>
-          <w:sz w:val="24"/>
-          <w:szCs w:val="24"/>
-        </w:rPr>
-        <w:br w:type="page"/>
+          <w:b/>
+          <w:sz w:val="24"/>
+          <w:szCs w:val="24"/>
+        </w:rPr>
+      </w:pPr>
+      <w:r>
+        <w:rPr>
+          <w:rFonts w:ascii="Times New Roman" w:hAnsi="Times New Roman" w:cs="Times New Roman"/>
+          <w:b/>
+          <w:sz w:val="24"/>
+          <w:szCs w:val="24"/>
+        </w:rPr>
+        <w:lastRenderedPageBreak/>
+        <w:t xml:space="preserve">5. </w:t>
+      </w:r>
+      <w:r>
+        <w:rPr>
+          <w:rFonts w:ascii="Times New Roman" w:hAnsi="Times New Roman" w:cs="Times New Roman"/>
+          <w:b/>
+          <w:sz w:val="24"/>
+          <w:szCs w:val="24"/>
+        </w:rPr>
+        <w:t>DIAGRAMAS</w:t>
       </w:r>
     </w:p>
     <w:p>
@@ -12146,25 +12974,6 @@
           <w:szCs w:val="24"/>
         </w:rPr>
       </w:pPr>
-      <w:r>
-        <w:rPr>
-          <w:rFonts w:ascii="Times New Roman" w:hAnsi="Times New Roman" w:cs="Times New Roman"/>
-          <w:b/>
-          <w:sz w:val="24"/>
-          <w:szCs w:val="24"/>
-        </w:rPr>
-        <w:lastRenderedPageBreak/>
-        <w:t xml:space="preserve">5. </w:t>
-      </w:r>
-      <w:r>
-        <w:rPr>
-          <w:rFonts w:ascii="Times New Roman" w:hAnsi="Times New Roman" w:cs="Times New Roman"/>
-          <w:b/>
-          <w:sz w:val="24"/>
-          <w:szCs w:val="24"/>
-        </w:rPr>
-        <w:t>DIAGRAMAS</w:t>
-      </w:r>
     </w:p>
     <w:p>
       <w:pPr>
@@ -12178,6 +12987,15 @@
           <w:szCs w:val="24"/>
         </w:rPr>
       </w:pPr>
+      <w:r>
+        <w:rPr>
+          <w:rFonts w:ascii="Times New Roman" w:hAnsi="Times New Roman" w:cs="Times New Roman"/>
+          <w:b/>
+          <w:sz w:val="24"/>
+          <w:szCs w:val="24"/>
+        </w:rPr>
+        <w:t>5.1 DIAGRAMA DE CASOS DE USO</w:t>
+      </w:r>
     </w:p>
     <w:p>
       <w:pPr>
@@ -12191,28 +13009,6 @@
           <w:szCs w:val="24"/>
         </w:rPr>
       </w:pPr>
-      <w:r>
-        <w:rPr>
-          <w:rFonts w:ascii="Times New Roman" w:hAnsi="Times New Roman" w:cs="Times New Roman"/>
-          <w:b/>
-          <w:sz w:val="24"/>
-          <w:szCs w:val="24"/>
-        </w:rPr>
-        <w:t>5.1 DIAGRAMA DE CASOS DE USO</w:t>
-      </w:r>
-    </w:p>
-    <w:p>
-      <w:pPr>
-        <w:spacing w:after="0" w:line="360" w:lineRule="auto"/>
-        <w:contextualSpacing/>
-        <w:jc w:val="both"/>
-        <w:rPr>
-          <w:rFonts w:ascii="Times New Roman" w:hAnsi="Times New Roman" w:cs="Times New Roman"/>
-          <w:b/>
-          <w:sz w:val="24"/>
-          <w:szCs w:val="24"/>
-        </w:rPr>
-      </w:pPr>
     </w:p>
     <w:p>
       <w:pPr>
@@ -12234,9 +13030,9 @@
         </w:rPr>
         <w:drawing>
           <wp:inline distT="0" distB="0" distL="0" distR="0">
-            <wp:extent cx="6120130" cy="4965700"/>
-            <wp:effectExtent l="19050" t="19050" r="13970" b="25400"/>
-            <wp:docPr id="13" name="Imagem 13"/>
+            <wp:extent cx="6116320" cy="4951730"/>
+            <wp:effectExtent l="0" t="0" r="0" b="1270"/>
+            <wp:docPr id="3" name="Imagem 3"/>
             <wp:cNvGraphicFramePr>
               <a:graphicFrameLocks xmlns:a="http://schemas.openxmlformats.org/drawingml/2006/main" noChangeAspect="1"/>
             </wp:cNvGraphicFramePr>
@@ -12244,33 +13040,35 @@
               <a:graphicData uri="http://schemas.openxmlformats.org/drawingml/2006/picture">
                 <pic:pic xmlns:pic="http://schemas.openxmlformats.org/drawingml/2006/picture">
                   <pic:nvPicPr>
-                    <pic:cNvPr id="0" name="Captura de tela 2014-11-06 00.50.18.png"/>
-                    <pic:cNvPicPr/>
+                    <pic:cNvPr id="0" name="Picture 1"/>
+                    <pic:cNvPicPr>
+                      <a:picLocks noChangeAspect="1" noChangeArrowheads="1"/>
+                    </pic:cNvPicPr>
                   </pic:nvPicPr>
                   <pic:blipFill>
-                    <a:blip r:embed="rId16">
+                    <a:blip r:embed="rId18">
                       <a:extLst>
                         <a:ext uri="{28A0092B-C50C-407E-A947-70E740481C1C}">
                           <a14:useLocalDpi xmlns:a14="http://schemas.microsoft.com/office/drawing/2010/main" val="0"/>
                         </a:ext>
                       </a:extLst>
                     </a:blip>
+                    <a:srcRect/>
                     <a:stretch>
                       <a:fillRect/>
                     </a:stretch>
                   </pic:blipFill>
-                  <pic:spPr>
+                  <pic:spPr bwMode="auto">
                     <a:xfrm>
                       <a:off x="0" y="0"/>
-                      <a:ext cx="6120130" cy="4965700"/>
+                      <a:ext cx="6116320" cy="4951730"/>
                     </a:xfrm>
                     <a:prstGeom prst="rect">
                       <a:avLst/>
                     </a:prstGeom>
+                    <a:noFill/>
                     <a:ln>
-                      <a:solidFill>
-                        <a:schemeClr val="tx1"/>
-                      </a:solidFill>
+                      <a:noFill/>
                     </a:ln>
                   </pic:spPr>
                 </pic:pic>
@@ -12381,7 +13179,7 @@
                     <pic:cNvPicPr/>
                   </pic:nvPicPr>
                   <pic:blipFill>
-                    <a:blip r:embed="rId17">
+                    <a:blip r:embed="rId19">
                       <a:extLst>
                         <a:ext uri="{28A0092B-C50C-407E-A947-70E740481C1C}">
                           <a14:useLocalDpi xmlns:a14="http://schemas.microsoft.com/office/drawing/2010/main" val="0"/>
@@ -12476,8 +13274,6 @@
           <w:szCs w:val="24"/>
         </w:rPr>
       </w:pPr>
-      <w:bookmarkStart w:id="0" w:name="_GoBack"/>
-      <w:bookmarkEnd w:id="0"/>
     </w:p>
     <w:p>
       <w:pPr>
@@ -12516,7 +13312,7 @@
                     <pic:cNvPicPr/>
                   </pic:nvPicPr>
                   <pic:blipFill>
-                    <a:blip r:embed="rId18">
+                    <a:blip r:embed="rId20">
                       <a:extLst>
                         <a:ext uri="{28A0092B-C50C-407E-A947-70E740481C1C}">
                           <a14:useLocalDpi xmlns:a14="http://schemas.microsoft.com/office/drawing/2010/main" val="0"/>
@@ -12664,7 +13460,7 @@
                     <pic:cNvPicPr/>
                   </pic:nvPicPr>
                   <pic:blipFill>
-                    <a:blip r:embed="rId19">
+                    <a:blip r:embed="rId21">
                       <a:extLst>
                         <a:ext uri="{28A0092B-C50C-407E-A947-70E740481C1C}">
                           <a14:useLocalDpi xmlns:a14="http://schemas.microsoft.com/office/drawing/2010/main" val="0"/>
@@ -12796,7 +13592,7 @@
                     <pic:cNvPicPr/>
                   </pic:nvPicPr>
                   <pic:blipFill>
-                    <a:blip r:embed="rId20">
+                    <a:blip r:embed="rId22">
                       <a:extLst>
                         <a:ext uri="{28A0092B-C50C-407E-A947-70E740481C1C}">
                           <a14:useLocalDpi xmlns:a14="http://schemas.microsoft.com/office/drawing/2010/main" val="0"/>
@@ -12938,7 +13734,7 @@
                     <pic:cNvPicPr/>
                   </pic:nvPicPr>
                   <pic:blipFill>
-                    <a:blip r:embed="rId21">
+                    <a:blip r:embed="rId23">
                       <a:extLst>
                         <a:ext uri="{28A0092B-C50C-407E-A947-70E740481C1C}">
                           <a14:useLocalDpi xmlns:a14="http://schemas.microsoft.com/office/drawing/2010/main" val="0"/>
@@ -13007,7 +13803,7 @@
       </w:pPr>
     </w:p>
     <w:sectPr>
-      <w:headerReference w:type="default" r:id="rId22"/>
+      <w:headerReference w:type="default" r:id="rId24"/>
       <w:pgSz w:w="11906" w:h="16838"/>
       <w:pgMar w:top="1134" w:right="1134" w:bottom="1134" w:left="1134" w:header="709" w:footer="709" w:gutter="0"/>
       <w:cols w:space="708"/>
@@ -13015,6 +13811,32 @@
     </w:sectPr>
   </w:body>
 </w:document>
+</file>
+
+<file path=word/comments.xml><?xml version="1.0" encoding="utf-8"?>
+<w:comments xmlns:wpc="http://schemas.microsoft.com/office/word/2010/wordprocessingCanvas" xmlns:mc="http://schemas.openxmlformats.org/markup-compatibility/2006" xmlns:o="urn:schemas-microsoft-com:office:office" xmlns:r="http://schemas.openxmlformats.org/officeDocument/2006/relationships" xmlns:m="http://schemas.openxmlformats.org/officeDocument/2006/math" xmlns:v="urn:schemas-microsoft-com:vml" xmlns:wp14="http://schemas.microsoft.com/office/word/2010/wordprocessingDrawing" xmlns:wp="http://schemas.openxmlformats.org/drawingml/2006/wordprocessingDrawing" xmlns:w10="urn:schemas-microsoft-com:office:word" xmlns:w="http://schemas.openxmlformats.org/wordprocessingml/2006/main" xmlns:w14="http://schemas.microsoft.com/office/word/2010/wordml" xmlns:wpg="http://schemas.microsoft.com/office/word/2010/wordprocessingGroup" xmlns:wpi="http://schemas.microsoft.com/office/word/2010/wordprocessingInk" xmlns:wne="http://schemas.microsoft.com/office/word/2006/wordml" xmlns:wps="http://schemas.microsoft.com/office/word/2010/wordprocessingShape" mc:Ignorable="w14 wp14">
+  <w:comment w:id="1" w:author="Anderson" w:date="2014-11-29T19:15:00Z" w:initials="A">
+    <w:p>
+      <w:pPr>
+        <w:pStyle w:val="Textodecomentrio"/>
+      </w:pPr>
+      <w:r>
+        <w:rPr>
+          <w:rStyle w:val="Refdecomentrio"/>
+        </w:rPr>
+        <w:annotationRef/>
+      </w:r>
+      <w:r>
+        <w:t>Qual seria o valor válido</w:t>
+      </w:r>
+      <w:proofErr w:type="gramStart"/>
+      <w:r>
+        <w:t>???</w:t>
+      </w:r>
+      <w:proofErr w:type="gramEnd"/>
+    </w:p>
+  </w:comment>
+</w:comments>
 </file>
 
 <file path=word/endnotes.xml><?xml version="1.0" encoding="utf-8"?>
@@ -13097,7 +13919,7 @@
           <w:rPr>
             <w:noProof/>
           </w:rPr>
-          <w:t>19</w:t>
+          <w:t>13</w:t>
         </w:r>
         <w:r>
           <w:fldChar w:fldCharType="end"/>
@@ -13404,6 +14226,119 @@
     </w:lvl>
   </w:abstractNum>
   <w:abstractNum w:abstractNumId="3">
+    <w:nsid w:val="24BE437F"/>
+    <w:multiLevelType w:val="multilevel"/>
+    <w:tmpl w:val="14183568"/>
+    <w:lvl w:ilvl="0">
+      <w:start w:val="4"/>
+      <w:numFmt w:val="decimal"/>
+      <w:lvlText w:val="%1"/>
+      <w:lvlJc w:val="left"/>
+      <w:pPr>
+        <w:ind w:left="360" w:hanging="360"/>
+      </w:pPr>
+      <w:rPr>
+        <w:rFonts w:hint="default"/>
+      </w:rPr>
+    </w:lvl>
+    <w:lvl w:ilvl="1">
+      <w:start w:val="1"/>
+      <w:numFmt w:val="decimal"/>
+      <w:lvlText w:val="%1.%2"/>
+      <w:lvlJc w:val="left"/>
+      <w:pPr>
+        <w:ind w:left="360" w:hanging="360"/>
+      </w:pPr>
+      <w:rPr>
+        <w:rFonts w:hint="default"/>
+      </w:rPr>
+    </w:lvl>
+    <w:lvl w:ilvl="2">
+      <w:start w:val="1"/>
+      <w:numFmt w:val="decimal"/>
+      <w:lvlText w:val="%3."/>
+      <w:lvlJc w:val="left"/>
+      <w:pPr>
+        <w:ind w:left="1021" w:hanging="301"/>
+      </w:pPr>
+      <w:rPr>
+        <w:rFonts w:hint="default"/>
+      </w:rPr>
+    </w:lvl>
+    <w:lvl w:ilvl="3">
+      <w:start w:val="1"/>
+      <w:numFmt w:val="decimal"/>
+      <w:lvlText w:val="%1.%2.%3.%4"/>
+      <w:lvlJc w:val="left"/>
+      <w:pPr>
+        <w:ind w:left="720" w:hanging="720"/>
+      </w:pPr>
+      <w:rPr>
+        <w:rFonts w:hint="default"/>
+      </w:rPr>
+    </w:lvl>
+    <w:lvl w:ilvl="4">
+      <w:start w:val="1"/>
+      <w:numFmt w:val="decimal"/>
+      <w:lvlText w:val="%1.%2.%3.%4.%5"/>
+      <w:lvlJc w:val="left"/>
+      <w:pPr>
+        <w:ind w:left="1080" w:hanging="1080"/>
+      </w:pPr>
+      <w:rPr>
+        <w:rFonts w:hint="default"/>
+      </w:rPr>
+    </w:lvl>
+    <w:lvl w:ilvl="5">
+      <w:start w:val="1"/>
+      <w:numFmt w:val="decimal"/>
+      <w:lvlText w:val="%1.%2.%3.%4.%5.%6"/>
+      <w:lvlJc w:val="left"/>
+      <w:pPr>
+        <w:ind w:left="1080" w:hanging="1080"/>
+      </w:pPr>
+      <w:rPr>
+        <w:rFonts w:hint="default"/>
+      </w:rPr>
+    </w:lvl>
+    <w:lvl w:ilvl="6">
+      <w:start w:val="1"/>
+      <w:numFmt w:val="decimal"/>
+      <w:lvlText w:val="%1.%2.%3.%4.%5.%6.%7"/>
+      <w:lvlJc w:val="left"/>
+      <w:pPr>
+        <w:ind w:left="1440" w:hanging="1440"/>
+      </w:pPr>
+      <w:rPr>
+        <w:rFonts w:hint="default"/>
+      </w:rPr>
+    </w:lvl>
+    <w:lvl w:ilvl="7">
+      <w:start w:val="1"/>
+      <w:numFmt w:val="decimal"/>
+      <w:lvlText w:val="%1.%2.%3.%4.%5.%6.%7.%8"/>
+      <w:lvlJc w:val="left"/>
+      <w:pPr>
+        <w:ind w:left="1440" w:hanging="1440"/>
+      </w:pPr>
+      <w:rPr>
+        <w:rFonts w:hint="default"/>
+      </w:rPr>
+    </w:lvl>
+    <w:lvl w:ilvl="8">
+      <w:start w:val="1"/>
+      <w:numFmt w:val="decimal"/>
+      <w:lvlText w:val="%1.%2.%3.%4.%5.%6.%7.%8.%9"/>
+      <w:lvlJc w:val="left"/>
+      <w:pPr>
+        <w:ind w:left="1800" w:hanging="1800"/>
+      </w:pPr>
+      <w:rPr>
+        <w:rFonts w:hint="default"/>
+      </w:rPr>
+    </w:lvl>
+  </w:abstractNum>
+  <w:abstractNum w:abstractNumId="4">
     <w:nsid w:val="263500F0"/>
     <w:multiLevelType w:val="multilevel"/>
     <w:tmpl w:val="756C3C8C"/>
@@ -13516,7 +14451,7 @@
       </w:rPr>
     </w:lvl>
   </w:abstractNum>
-  <w:abstractNum w:abstractNumId="4">
+  <w:abstractNum w:abstractNumId="5">
     <w:nsid w:val="2D0669AE"/>
     <w:multiLevelType w:val="hybridMultilevel"/>
     <w:tmpl w:val="E018B1FA"/>
@@ -13602,7 +14537,7 @@
       </w:pPr>
     </w:lvl>
   </w:abstractNum>
-  <w:abstractNum w:abstractNumId="5">
+  <w:abstractNum w:abstractNumId="6">
     <w:nsid w:val="2FAB65E0"/>
     <w:multiLevelType w:val="hybridMultilevel"/>
     <w:tmpl w:val="2830FE02"/>
@@ -13691,7 +14626,7 @@
       </w:pPr>
     </w:lvl>
   </w:abstractNum>
-  <w:abstractNum w:abstractNumId="6">
+  <w:abstractNum w:abstractNumId="7">
     <w:nsid w:val="304D3CB8"/>
     <w:multiLevelType w:val="hybridMultilevel"/>
     <w:tmpl w:val="DC16D136"/>
@@ -13777,7 +14712,7 @@
       </w:pPr>
     </w:lvl>
   </w:abstractNum>
-  <w:abstractNum w:abstractNumId="7">
+  <w:abstractNum w:abstractNumId="8">
     <w:nsid w:val="3D8F47C2"/>
     <w:multiLevelType w:val="multilevel"/>
     <w:tmpl w:val="3F4E0894"/>
@@ -13898,7 +14833,7 @@
       </w:rPr>
     </w:lvl>
   </w:abstractNum>
-  <w:abstractNum w:abstractNumId="8">
+  <w:abstractNum w:abstractNumId="9">
     <w:nsid w:val="50FA4890"/>
     <w:multiLevelType w:val="multilevel"/>
     <w:tmpl w:val="69CC162A"/>
@@ -14011,7 +14946,7 @@
       </w:rPr>
     </w:lvl>
   </w:abstractNum>
-  <w:abstractNum w:abstractNumId="9">
+  <w:abstractNum w:abstractNumId="10">
     <w:nsid w:val="560C4AA8"/>
     <w:multiLevelType w:val="multilevel"/>
     <w:tmpl w:val="14183568"/>
@@ -14124,7 +15059,7 @@
       </w:rPr>
     </w:lvl>
   </w:abstractNum>
-  <w:abstractNum w:abstractNumId="10">
+  <w:abstractNum w:abstractNumId="11">
     <w:nsid w:val="575643EB"/>
     <w:multiLevelType w:val="multilevel"/>
     <w:tmpl w:val="14183568"/>
@@ -14237,7 +15172,7 @@
       </w:rPr>
     </w:lvl>
   </w:abstractNum>
-  <w:abstractNum w:abstractNumId="11">
+  <w:abstractNum w:abstractNumId="12">
     <w:nsid w:val="59F149E9"/>
     <w:multiLevelType w:val="multilevel"/>
     <w:tmpl w:val="14183568"/>
@@ -14350,7 +15285,7 @@
       </w:rPr>
     </w:lvl>
   </w:abstractNum>
-  <w:abstractNum w:abstractNumId="12">
+  <w:abstractNum w:abstractNumId="13">
     <w:nsid w:val="639C2F32"/>
     <w:multiLevelType w:val="hybridMultilevel"/>
     <w:tmpl w:val="5C1E449E"/>
@@ -14436,7 +15371,7 @@
       </w:pPr>
     </w:lvl>
   </w:abstractNum>
-  <w:abstractNum w:abstractNumId="13">
+  <w:abstractNum w:abstractNumId="14">
     <w:nsid w:val="66EA5EA4"/>
     <w:multiLevelType w:val="multilevel"/>
     <w:tmpl w:val="14183568"/>
@@ -14549,7 +15484,7 @@
       </w:rPr>
     </w:lvl>
   </w:abstractNum>
-  <w:abstractNum w:abstractNumId="14">
+  <w:abstractNum w:abstractNumId="15">
     <w:nsid w:val="6B9B5D06"/>
     <w:multiLevelType w:val="multilevel"/>
     <w:tmpl w:val="025CFEE4"/>
@@ -14662,7 +15597,7 @@
       </w:rPr>
     </w:lvl>
   </w:abstractNum>
-  <w:abstractNum w:abstractNumId="15">
+  <w:abstractNum w:abstractNumId="16">
     <w:nsid w:val="7ACF3D65"/>
     <w:multiLevelType w:val="multilevel"/>
     <w:tmpl w:val="14183568"/>
@@ -14775,53 +15710,172 @@
       </w:rPr>
     </w:lvl>
   </w:abstractNum>
+  <w:abstractNum w:abstractNumId="17">
+    <w:nsid w:val="7C8B41D3"/>
+    <w:multiLevelType w:val="multilevel"/>
+    <w:tmpl w:val="14183568"/>
+    <w:lvl w:ilvl="0">
+      <w:start w:val="4"/>
+      <w:numFmt w:val="decimal"/>
+      <w:lvlText w:val="%1"/>
+      <w:lvlJc w:val="left"/>
+      <w:pPr>
+        <w:ind w:left="360" w:hanging="360"/>
+      </w:pPr>
+      <w:rPr>
+        <w:rFonts w:hint="default"/>
+      </w:rPr>
+    </w:lvl>
+    <w:lvl w:ilvl="1">
+      <w:start w:val="1"/>
+      <w:numFmt w:val="decimal"/>
+      <w:lvlText w:val="%1.%2"/>
+      <w:lvlJc w:val="left"/>
+      <w:pPr>
+        <w:ind w:left="360" w:hanging="360"/>
+      </w:pPr>
+      <w:rPr>
+        <w:rFonts w:hint="default"/>
+      </w:rPr>
+    </w:lvl>
+    <w:lvl w:ilvl="2">
+      <w:start w:val="1"/>
+      <w:numFmt w:val="decimal"/>
+      <w:lvlText w:val="%3."/>
+      <w:lvlJc w:val="left"/>
+      <w:pPr>
+        <w:ind w:left="1021" w:hanging="301"/>
+      </w:pPr>
+      <w:rPr>
+        <w:rFonts w:hint="default"/>
+      </w:rPr>
+    </w:lvl>
+    <w:lvl w:ilvl="3">
+      <w:start w:val="1"/>
+      <w:numFmt w:val="decimal"/>
+      <w:lvlText w:val="%1.%2.%3.%4"/>
+      <w:lvlJc w:val="left"/>
+      <w:pPr>
+        <w:ind w:left="720" w:hanging="720"/>
+      </w:pPr>
+      <w:rPr>
+        <w:rFonts w:hint="default"/>
+      </w:rPr>
+    </w:lvl>
+    <w:lvl w:ilvl="4">
+      <w:start w:val="1"/>
+      <w:numFmt w:val="decimal"/>
+      <w:lvlText w:val="%1.%2.%3.%4.%5"/>
+      <w:lvlJc w:val="left"/>
+      <w:pPr>
+        <w:ind w:left="1080" w:hanging="1080"/>
+      </w:pPr>
+      <w:rPr>
+        <w:rFonts w:hint="default"/>
+      </w:rPr>
+    </w:lvl>
+    <w:lvl w:ilvl="5">
+      <w:start w:val="1"/>
+      <w:numFmt w:val="decimal"/>
+      <w:lvlText w:val="%1.%2.%3.%4.%5.%6"/>
+      <w:lvlJc w:val="left"/>
+      <w:pPr>
+        <w:ind w:left="1080" w:hanging="1080"/>
+      </w:pPr>
+      <w:rPr>
+        <w:rFonts w:hint="default"/>
+      </w:rPr>
+    </w:lvl>
+    <w:lvl w:ilvl="6">
+      <w:start w:val="1"/>
+      <w:numFmt w:val="decimal"/>
+      <w:lvlText w:val="%1.%2.%3.%4.%5.%6.%7"/>
+      <w:lvlJc w:val="left"/>
+      <w:pPr>
+        <w:ind w:left="1440" w:hanging="1440"/>
+      </w:pPr>
+      <w:rPr>
+        <w:rFonts w:hint="default"/>
+      </w:rPr>
+    </w:lvl>
+    <w:lvl w:ilvl="7">
+      <w:start w:val="1"/>
+      <w:numFmt w:val="decimal"/>
+      <w:lvlText w:val="%1.%2.%3.%4.%5.%6.%7.%8"/>
+      <w:lvlJc w:val="left"/>
+      <w:pPr>
+        <w:ind w:left="1440" w:hanging="1440"/>
+      </w:pPr>
+      <w:rPr>
+        <w:rFonts w:hint="default"/>
+      </w:rPr>
+    </w:lvl>
+    <w:lvl w:ilvl="8">
+      <w:start w:val="1"/>
+      <w:numFmt w:val="decimal"/>
+      <w:lvlText w:val="%1.%2.%3.%4.%5.%6.%7.%8.%9"/>
+      <w:lvlJc w:val="left"/>
+      <w:pPr>
+        <w:ind w:left="1800" w:hanging="1800"/>
+      </w:pPr>
+      <w:rPr>
+        <w:rFonts w:hint="default"/>
+      </w:rPr>
+    </w:lvl>
+  </w:abstractNum>
   <w:num w:numId="1">
     <w:abstractNumId w:val="0"/>
   </w:num>
   <w:num w:numId="2">
-    <w:abstractNumId w:val="7"/>
+    <w:abstractNumId w:val="8"/>
   </w:num>
   <w:num w:numId="3">
-    <w:abstractNumId w:val="8"/>
+    <w:abstractNumId w:val="9"/>
   </w:num>
   <w:num w:numId="4">
-    <w:abstractNumId w:val="11"/>
+    <w:abstractNumId w:val="12"/>
   </w:num>
   <w:num w:numId="5">
-    <w:abstractNumId w:val="14"/>
+    <w:abstractNumId w:val="15"/>
   </w:num>
   <w:num w:numId="6">
     <w:abstractNumId w:val="1"/>
   </w:num>
   <w:num w:numId="7">
-    <w:abstractNumId w:val="4"/>
+    <w:abstractNumId w:val="5"/>
   </w:num>
   <w:num w:numId="8">
     <w:abstractNumId w:val="2"/>
   </w:num>
   <w:num w:numId="9">
-    <w:abstractNumId w:val="12"/>
+    <w:abstractNumId w:val="13"/>
   </w:num>
   <w:num w:numId="10">
+    <w:abstractNumId w:val="11"/>
+  </w:num>
+  <w:num w:numId="11">
+    <w:abstractNumId w:val="7"/>
+  </w:num>
+  <w:num w:numId="12">
+    <w:abstractNumId w:val="4"/>
+  </w:num>
+  <w:num w:numId="13">
+    <w:abstractNumId w:val="16"/>
+  </w:num>
+  <w:num w:numId="14">
+    <w:abstractNumId w:val="6"/>
+  </w:num>
+  <w:num w:numId="15">
     <w:abstractNumId w:val="10"/>
   </w:num>
-  <w:num w:numId="11">
-    <w:abstractNumId w:val="6"/>
+  <w:num w:numId="16">
+    <w:abstractNumId w:val="14"/>
   </w:num>
-  <w:num w:numId="12">
+  <w:num w:numId="17">
+    <w:abstractNumId w:val="17"/>
+  </w:num>
+  <w:num w:numId="18">
     <w:abstractNumId w:val="3"/>
-  </w:num>
-  <w:num w:numId="13">
-    <w:abstractNumId w:val="15"/>
-  </w:num>
-  <w:num w:numId="14">
-    <w:abstractNumId w:val="5"/>
-  </w:num>
-  <w:num w:numId="15">
-    <w:abstractNumId w:val="9"/>
-  </w:num>
-  <w:num w:numId="16">
-    <w:abstractNumId w:val="13"/>
   </w:num>
 </w:numbering>
 </file>
@@ -15295,6 +16349,74 @@
       </w:tblBorders>
     </w:tblPr>
   </w:style>
+  <w:style w:type="character" w:styleId="Refdecomentrio">
+    <w:name w:val="annotation reference"/>
+    <w:basedOn w:val="Fontepargpadro"/>
+    <w:uiPriority w:val="99"/>
+    <w:semiHidden/>
+    <w:unhideWhenUsed/>
+    <w:rsid w:val="00826137"/>
+    <w:rPr>
+      <w:sz w:val="16"/>
+      <w:szCs w:val="16"/>
+    </w:rPr>
+  </w:style>
+  <w:style w:type="paragraph" w:styleId="Textodecomentrio">
+    <w:name w:val="annotation text"/>
+    <w:basedOn w:val="Normal"/>
+    <w:link w:val="TextodecomentrioChar"/>
+    <w:uiPriority w:val="99"/>
+    <w:semiHidden/>
+    <w:unhideWhenUsed/>
+    <w:rsid w:val="00826137"/>
+    <w:pPr>
+      <w:spacing w:line="240" w:lineRule="auto"/>
+    </w:pPr>
+    <w:rPr>
+      <w:sz w:val="20"/>
+      <w:szCs w:val="20"/>
+    </w:rPr>
+  </w:style>
+  <w:style w:type="character" w:customStyle="1" w:styleId="TextodecomentrioChar">
+    <w:name w:val="Texto de comentário Char"/>
+    <w:basedOn w:val="Fontepargpadro"/>
+    <w:link w:val="Textodecomentrio"/>
+    <w:uiPriority w:val="99"/>
+    <w:semiHidden/>
+    <w:rsid w:val="00826137"/>
+    <w:rPr>
+      <w:sz w:val="20"/>
+      <w:szCs w:val="20"/>
+    </w:rPr>
+  </w:style>
+  <w:style w:type="paragraph" w:styleId="Assuntodocomentrio">
+    <w:name w:val="annotation subject"/>
+    <w:basedOn w:val="Textodecomentrio"/>
+    <w:next w:val="Textodecomentrio"/>
+    <w:link w:val="AssuntodocomentrioChar"/>
+    <w:uiPriority w:val="99"/>
+    <w:semiHidden/>
+    <w:unhideWhenUsed/>
+    <w:rsid w:val="00826137"/>
+    <w:rPr>
+      <w:b/>
+      <w:bCs/>
+    </w:rPr>
+  </w:style>
+  <w:style w:type="character" w:customStyle="1" w:styleId="AssuntodocomentrioChar">
+    <w:name w:val="Assunto do comentário Char"/>
+    <w:basedOn w:val="TextodecomentrioChar"/>
+    <w:link w:val="Assuntodocomentrio"/>
+    <w:uiPriority w:val="99"/>
+    <w:semiHidden/>
+    <w:rsid w:val="00826137"/>
+    <w:rPr>
+      <w:b/>
+      <w:bCs/>
+      <w:sz w:val="20"/>
+      <w:szCs w:val="20"/>
+    </w:rPr>
+  </w:style>
 </w:styles>
 </file>
 
@@ -15767,6 +16889,74 @@
       </w:tblBorders>
     </w:tblPr>
   </w:style>
+  <w:style w:type="character" w:styleId="Refdecomentrio">
+    <w:name w:val="annotation reference"/>
+    <w:basedOn w:val="Fontepargpadro"/>
+    <w:uiPriority w:val="99"/>
+    <w:semiHidden/>
+    <w:unhideWhenUsed/>
+    <w:rsid w:val="00826137"/>
+    <w:rPr>
+      <w:sz w:val="16"/>
+      <w:szCs w:val="16"/>
+    </w:rPr>
+  </w:style>
+  <w:style w:type="paragraph" w:styleId="Textodecomentrio">
+    <w:name w:val="annotation text"/>
+    <w:basedOn w:val="Normal"/>
+    <w:link w:val="TextodecomentrioChar"/>
+    <w:uiPriority w:val="99"/>
+    <w:semiHidden/>
+    <w:unhideWhenUsed/>
+    <w:rsid w:val="00826137"/>
+    <w:pPr>
+      <w:spacing w:line="240" w:lineRule="auto"/>
+    </w:pPr>
+    <w:rPr>
+      <w:sz w:val="20"/>
+      <w:szCs w:val="20"/>
+    </w:rPr>
+  </w:style>
+  <w:style w:type="character" w:customStyle="1" w:styleId="TextodecomentrioChar">
+    <w:name w:val="Texto de comentário Char"/>
+    <w:basedOn w:val="Fontepargpadro"/>
+    <w:link w:val="Textodecomentrio"/>
+    <w:uiPriority w:val="99"/>
+    <w:semiHidden/>
+    <w:rsid w:val="00826137"/>
+    <w:rPr>
+      <w:sz w:val="20"/>
+      <w:szCs w:val="20"/>
+    </w:rPr>
+  </w:style>
+  <w:style w:type="paragraph" w:styleId="Assuntodocomentrio">
+    <w:name w:val="annotation subject"/>
+    <w:basedOn w:val="Textodecomentrio"/>
+    <w:next w:val="Textodecomentrio"/>
+    <w:link w:val="AssuntodocomentrioChar"/>
+    <w:uiPriority w:val="99"/>
+    <w:semiHidden/>
+    <w:unhideWhenUsed/>
+    <w:rsid w:val="00826137"/>
+    <w:rPr>
+      <w:b/>
+      <w:bCs/>
+    </w:rPr>
+  </w:style>
+  <w:style w:type="character" w:customStyle="1" w:styleId="AssuntodocomentrioChar">
+    <w:name w:val="Assunto do comentário Char"/>
+    <w:basedOn w:val="TextodecomentrioChar"/>
+    <w:link w:val="Assuntodocomentrio"/>
+    <w:uiPriority w:val="99"/>
+    <w:semiHidden/>
+    <w:rsid w:val="00826137"/>
+    <w:rPr>
+      <w:b/>
+      <w:bCs/>
+      <w:sz w:val="20"/>
+      <w:szCs w:val="20"/>
+    </w:rPr>
+  </w:style>
 </w:styles>
 </file>
 
@@ -16060,7 +17250,7 @@
 </file>
 
 <file path=customXml/itemProps1.xml><?xml version="1.0" encoding="utf-8"?>
-<ds:datastoreItem xmlns:ds="http://schemas.openxmlformats.org/officeDocument/2006/customXml" ds:itemID="{D09160F6-DC2E-48DE-8105-302F24757C8A}">
+<ds:datastoreItem xmlns:ds="http://schemas.openxmlformats.org/officeDocument/2006/customXml" ds:itemID="{5CAC59D9-DEFE-43EB-BD0B-CC2348ED0FB5}">
   <ds:schemaRefs>
     <ds:schemaRef ds:uri="http://schemas.openxmlformats.org/officeDocument/2006/bibliography"/>
   </ds:schemaRefs>

</xml_diff>